<commit_message>
add files, update doc
</commit_message>
<xml_diff>
--- a/Angel_Stoynov_40_kursova.docx
+++ b/Angel_Stoynov_40_kursova.docx
@@ -306,19 +306,6 @@
         <w:t>среди</w:t>
       </w:r>
       <w:proofErr w:type="spellEnd"/>
-      <w:r>
-        <w:rPr>
-          <w:rFonts w:eastAsia="Times New Roman" w:cs="Times New Roman"/>
-          <w:b/>
-          <w:bCs/>
-          <w:kern w:val="0"/>
-          <w:sz w:val="52"/>
-          <w:szCs w:val="52"/>
-          <w:lang w:val="en-US"/>
-          <w14:ligatures w14:val="none"/>
-        </w:rPr>
-        <w:t>:</w:t>
-      </w:r>
     </w:p>
     <w:p>
       <w:pPr>
@@ -340,7 +327,7 @@
           <w:szCs w:val="52"/>
           <w14:ligatures w14:val="none"/>
         </w:rPr>
-        <w:t xml:space="preserve">Курсова работа: </w:t>
+        <w:t xml:space="preserve">Курсова работа </w:t>
       </w:r>
     </w:p>
     <w:p>
@@ -527,7 +514,7 @@
           <w:r>
             <w:fldChar w:fldCharType="separate"/>
           </w:r>
-          <w:hyperlink w:anchor="_Toc212933517" w:history="1">
+          <w:hyperlink w:anchor="_Toc212982707" w:history="1">
             <w:r>
               <w:rPr>
                 <w:rStyle w:val="Hyperlink"/>
@@ -550,7 +537,7 @@
               <w:rPr>
                 <w:webHidden/>
               </w:rPr>
-              <w:instrText xml:space="preserve"> PAGEREF _Toc212933517 \h </w:instrText>
+              <w:instrText xml:space="preserve"> PAGEREF _Toc212982707 \h </w:instrText>
             </w:r>
             <w:r>
               <w:rPr>
@@ -587,7 +574,7 @@
               <w:lang w:eastAsia="bg-BG"/>
             </w:rPr>
           </w:pPr>
-          <w:hyperlink w:anchor="_Toc212933518" w:history="1">
+          <w:hyperlink w:anchor="_Toc212982708" w:history="1">
             <w:r>
               <w:rPr>
                 <w:rStyle w:val="Hyperlink"/>
@@ -611,7 +598,7 @@
               <w:rPr>
                 <w:webHidden/>
               </w:rPr>
-              <w:instrText xml:space="preserve"> PAGEREF _Toc212933518 \h </w:instrText>
+              <w:instrText xml:space="preserve"> PAGEREF _Toc212982708 \h </w:instrText>
             </w:r>
             <w:r>
               <w:rPr>
@@ -648,7 +635,7 @@
               <w:lang w:eastAsia="bg-BG"/>
             </w:rPr>
           </w:pPr>
-          <w:hyperlink w:anchor="_Toc212933519" w:history="1">
+          <w:hyperlink w:anchor="_Toc212982709" w:history="1">
             <w:r>
               <w:rPr>
                 <w:rStyle w:val="Hyperlink"/>
@@ -672,7 +659,80 @@
               <w:rPr>
                 <w:webHidden/>
               </w:rPr>
-              <w:instrText xml:space="preserve"> PAGEREF _Toc212933519 \h </w:instrText>
+              <w:instrText xml:space="preserve"> PAGEREF _Toc212982709 \h </w:instrText>
+            </w:r>
+            <w:r>
+              <w:rPr>
+                <w:webHidden/>
+              </w:rPr>
+            </w:r>
+            <w:r>
+              <w:rPr>
+                <w:webHidden/>
+              </w:rPr>
+              <w:fldChar w:fldCharType="separate"/>
+            </w:r>
+            <w:r>
+              <w:rPr>
+                <w:webHidden/>
+              </w:rPr>
+              <w:t>5</w:t>
+            </w:r>
+            <w:r>
+              <w:rPr>
+                <w:webHidden/>
+              </w:rPr>
+              <w:fldChar w:fldCharType="end"/>
+            </w:r>
+          </w:hyperlink>
+        </w:p>
+        <w:p>
+          <w:pPr>
+            <w:pStyle w:val="TOC1"/>
+            <w:rPr>
+              <w:rFonts w:asciiTheme="minorHAnsi" w:eastAsiaTheme="minorEastAsia" w:hAnsiTheme="minorHAnsi"/>
+              <w:b w:val="0"/>
+              <w:bCs w:val="0"/>
+              <w:lang w:eastAsia="bg-BG"/>
+            </w:rPr>
+          </w:pPr>
+          <w:hyperlink w:anchor="_Toc212982710" w:history="1">
+            <w:r>
+              <w:rPr>
+                <w:rStyle w:val="Hyperlink"/>
+              </w:rPr>
+              <w:t>Специфична функционалност</w:t>
+            </w:r>
+            <w:r>
+              <w:rPr>
+                <w:rStyle w:val="Hyperlink"/>
+                <w:lang w:val="en-US"/>
+              </w:rPr>
+              <w:t xml:space="preserve"> </w:t>
+            </w:r>
+            <w:r>
+              <w:rPr>
+                <w:rStyle w:val="Hyperlink"/>
+              </w:rPr>
+              <w:t>разглеждана в курсовата работа</w:t>
+            </w:r>
+            <w:r>
+              <w:rPr>
+                <w:webHidden/>
+              </w:rPr>
+              <w:tab/>
+            </w:r>
+            <w:r>
+              <w:rPr>
+                <w:webHidden/>
+              </w:rPr>
+              <w:fldChar w:fldCharType="begin"/>
+            </w:r>
+            <w:r>
+              <w:rPr>
+                <w:webHidden/>
+              </w:rPr>
+              <w:instrText xml:space="preserve"> PAGEREF _Toc212982710 \h </w:instrText>
             </w:r>
             <w:r>
               <w:rPr>
@@ -709,12 +769,12 @@
               <w:lang w:eastAsia="bg-BG"/>
             </w:rPr>
           </w:pPr>
-          <w:hyperlink w:anchor="_Toc212933520" w:history="1">
+          <w:hyperlink w:anchor="_Toc212982711" w:history="1">
             <w:r>
               <w:rPr>
                 <w:rStyle w:val="Hyperlink"/>
               </w:rPr>
-              <w:t>Предназначение</w:t>
+              <w:t>Разработка</w:t>
             </w:r>
             <w:r>
               <w:rPr>
@@ -732,7 +792,7 @@
               <w:rPr>
                 <w:webHidden/>
               </w:rPr>
-              <w:instrText xml:space="preserve"> PAGEREF _Toc212933520 \h </w:instrText>
+              <w:instrText xml:space="preserve"> PAGEREF _Toc212982711 \h </w:instrText>
             </w:r>
             <w:r>
               <w:rPr>
@@ -761,6 +821,143 @@
         </w:p>
         <w:p>
           <w:pPr>
+            <w:pStyle w:val="TOC2"/>
+            <w:tabs>
+              <w:tab w:val="right" w:leader="dot" w:pos="9016"/>
+            </w:tabs>
+            <w:rPr>
+              <w:noProof/>
+            </w:rPr>
+          </w:pPr>
+          <w:hyperlink w:anchor="_Toc212982712" w:history="1">
+            <w:r>
+              <w:rPr>
+                <w:rStyle w:val="Hyperlink"/>
+                <w:noProof/>
+                <w:lang w:val="en-US"/>
+              </w:rPr>
+              <w:t>General Overview</w:t>
+            </w:r>
+            <w:r>
+              <w:rPr>
+                <w:noProof/>
+                <w:webHidden/>
+              </w:rPr>
+              <w:tab/>
+            </w:r>
+            <w:r>
+              <w:rPr>
+                <w:noProof/>
+                <w:webHidden/>
+              </w:rPr>
+              <w:fldChar w:fldCharType="begin"/>
+            </w:r>
+            <w:r>
+              <w:rPr>
+                <w:noProof/>
+                <w:webHidden/>
+              </w:rPr>
+              <w:instrText xml:space="preserve"> PAGEREF _Toc212982712 \h </w:instrText>
+            </w:r>
+            <w:r>
+              <w:rPr>
+                <w:noProof/>
+                <w:webHidden/>
+              </w:rPr>
+            </w:r>
+            <w:r>
+              <w:rPr>
+                <w:noProof/>
+                <w:webHidden/>
+              </w:rPr>
+              <w:fldChar w:fldCharType="separate"/>
+            </w:r>
+            <w:r>
+              <w:rPr>
+                <w:noProof/>
+                <w:webHidden/>
+              </w:rPr>
+              <w:t>7</w:t>
+            </w:r>
+            <w:r>
+              <w:rPr>
+                <w:noProof/>
+                <w:webHidden/>
+              </w:rPr>
+              <w:fldChar w:fldCharType="end"/>
+            </w:r>
+          </w:hyperlink>
+        </w:p>
+        <w:p>
+          <w:pPr>
+            <w:pStyle w:val="TOC2"/>
+            <w:tabs>
+              <w:tab w:val="right" w:leader="dot" w:pos="9016"/>
+            </w:tabs>
+            <w:rPr>
+              <w:noProof/>
+            </w:rPr>
+          </w:pPr>
+          <w:hyperlink w:anchor="_Toc212982713" w:history="1">
+            <w:r>
+              <w:rPr>
+                <w:rStyle w:val="Hyperlink"/>
+                <w:noProof/>
+              </w:rPr>
+              <w:t>Файлова структура</w:t>
+            </w:r>
+            <w:r>
+              <w:rPr>
+                <w:noProof/>
+                <w:webHidden/>
+              </w:rPr>
+              <w:tab/>
+            </w:r>
+            <w:r>
+              <w:rPr>
+                <w:noProof/>
+                <w:webHidden/>
+              </w:rPr>
+              <w:fldChar w:fldCharType="begin"/>
+            </w:r>
+            <w:r>
+              <w:rPr>
+                <w:noProof/>
+                <w:webHidden/>
+              </w:rPr>
+              <w:instrText xml:space="preserve"> PAGEREF _Toc212982713 \h </w:instrText>
+            </w:r>
+            <w:r>
+              <w:rPr>
+                <w:noProof/>
+                <w:webHidden/>
+              </w:rPr>
+            </w:r>
+            <w:r>
+              <w:rPr>
+                <w:noProof/>
+                <w:webHidden/>
+              </w:rPr>
+              <w:fldChar w:fldCharType="separate"/>
+            </w:r>
+            <w:r>
+              <w:rPr>
+                <w:noProof/>
+                <w:webHidden/>
+              </w:rPr>
+              <w:t>7</w:t>
+            </w:r>
+            <w:r>
+              <w:rPr>
+                <w:noProof/>
+                <w:webHidden/>
+              </w:rPr>
+              <w:fldChar w:fldCharType="end"/>
+            </w:r>
+          </w:hyperlink>
+        </w:p>
+        <w:p>
+          <w:pPr>
             <w:pStyle w:val="TOC1"/>
             <w:rPr>
               <w:rFonts w:asciiTheme="minorHAnsi" w:eastAsiaTheme="minorEastAsia" w:hAnsiTheme="minorHAnsi"/>
@@ -769,12 +966,12 @@
               <w:lang w:eastAsia="bg-BG"/>
             </w:rPr>
           </w:pPr>
-          <w:hyperlink w:anchor="_Toc212933521" w:history="1">
+          <w:hyperlink w:anchor="_Toc212982714" w:history="1">
             <w:r>
               <w:rPr>
                 <w:rStyle w:val="Hyperlink"/>
               </w:rPr>
-              <w:t>Специфична функционалност</w:t>
+              <w:t>Описание по разработката</w:t>
             </w:r>
             <w:r>
               <w:rPr>
@@ -792,7 +989,7 @@
               <w:rPr>
                 <w:webHidden/>
               </w:rPr>
-              <w:instrText xml:space="preserve"> PAGEREF _Toc212933521 \h </w:instrText>
+              <w:instrText xml:space="preserve"> PAGEREF _Toc212982714 \h </w:instrText>
             </w:r>
             <w:r>
               <w:rPr>
@@ -820,186 +1017,6 @@
           </w:hyperlink>
         </w:p>
         <w:p>
-          <w:pPr>
-            <w:pStyle w:val="TOC1"/>
-            <w:rPr>
-              <w:rFonts w:asciiTheme="minorHAnsi" w:eastAsiaTheme="minorEastAsia" w:hAnsiTheme="minorHAnsi"/>
-              <w:b w:val="0"/>
-              <w:bCs w:val="0"/>
-              <w:lang w:eastAsia="bg-BG"/>
-            </w:rPr>
-          </w:pPr>
-          <w:hyperlink w:anchor="_Toc212933522" w:history="1">
-            <w:r>
-              <w:rPr>
-                <w:rStyle w:val="Hyperlink"/>
-              </w:rPr>
-              <w:t>Разработка</w:t>
-            </w:r>
-            <w:r>
-              <w:rPr>
-                <w:webHidden/>
-              </w:rPr>
-              <w:tab/>
-            </w:r>
-            <w:r>
-              <w:rPr>
-                <w:webHidden/>
-              </w:rPr>
-              <w:fldChar w:fldCharType="begin"/>
-            </w:r>
-            <w:r>
-              <w:rPr>
-                <w:webHidden/>
-              </w:rPr>
-              <w:instrText xml:space="preserve"> PAGEREF _Toc212933522 \h </w:instrText>
-            </w:r>
-            <w:r>
-              <w:rPr>
-                <w:webHidden/>
-              </w:rPr>
-            </w:r>
-            <w:r>
-              <w:rPr>
-                <w:webHidden/>
-              </w:rPr>
-              <w:fldChar w:fldCharType="separate"/>
-            </w:r>
-            <w:r>
-              <w:rPr>
-                <w:webHidden/>
-              </w:rPr>
-              <w:t>7</w:t>
-            </w:r>
-            <w:r>
-              <w:rPr>
-                <w:webHidden/>
-              </w:rPr>
-              <w:fldChar w:fldCharType="end"/>
-            </w:r>
-          </w:hyperlink>
-        </w:p>
-        <w:p>
-          <w:pPr>
-            <w:pStyle w:val="TOC1"/>
-            <w:rPr>
-              <w:rFonts w:asciiTheme="minorHAnsi" w:eastAsiaTheme="minorEastAsia" w:hAnsiTheme="minorHAnsi"/>
-              <w:b w:val="0"/>
-              <w:bCs w:val="0"/>
-              <w:lang w:eastAsia="bg-BG"/>
-            </w:rPr>
-          </w:pPr>
-          <w:hyperlink w:anchor="_Toc212933523" w:history="1">
-            <w:r>
-              <w:rPr>
-                <w:rStyle w:val="Hyperlink"/>
-              </w:rPr>
-              <w:t>Описание по разработката</w:t>
-            </w:r>
-            <w:r>
-              <w:rPr>
-                <w:webHidden/>
-              </w:rPr>
-              <w:tab/>
-            </w:r>
-            <w:r>
-              <w:rPr>
-                <w:webHidden/>
-              </w:rPr>
-              <w:fldChar w:fldCharType="begin"/>
-            </w:r>
-            <w:r>
-              <w:rPr>
-                <w:webHidden/>
-              </w:rPr>
-              <w:instrText xml:space="preserve"> PAGEREF _Toc212933523 \h </w:instrText>
-            </w:r>
-            <w:r>
-              <w:rPr>
-                <w:webHidden/>
-              </w:rPr>
-            </w:r>
-            <w:r>
-              <w:rPr>
-                <w:webHidden/>
-              </w:rPr>
-              <w:fldChar w:fldCharType="separate"/>
-            </w:r>
-            <w:r>
-              <w:rPr>
-                <w:webHidden/>
-              </w:rPr>
-              <w:t>7</w:t>
-            </w:r>
-            <w:r>
-              <w:rPr>
-                <w:webHidden/>
-              </w:rPr>
-              <w:fldChar w:fldCharType="end"/>
-            </w:r>
-          </w:hyperlink>
-        </w:p>
-        <w:p>
-          <w:pPr>
-            <w:pStyle w:val="TOC1"/>
-            <w:rPr>
-              <w:rFonts w:asciiTheme="minorHAnsi" w:eastAsiaTheme="minorEastAsia" w:hAnsiTheme="minorHAnsi"/>
-              <w:b w:val="0"/>
-              <w:bCs w:val="0"/>
-              <w:lang w:eastAsia="bg-BG"/>
-            </w:rPr>
-          </w:pPr>
-          <w:hyperlink w:anchor="_Toc212933524" w:history="1">
-            <w:r>
-              <w:rPr>
-                <w:rStyle w:val="Hyperlink"/>
-              </w:rPr>
-              <w:t>Цитирани източници</w:t>
-            </w:r>
-            <w:r>
-              <w:rPr>
-                <w:webHidden/>
-              </w:rPr>
-              <w:tab/>
-            </w:r>
-            <w:r>
-              <w:rPr>
-                <w:webHidden/>
-              </w:rPr>
-              <w:fldChar w:fldCharType="begin"/>
-            </w:r>
-            <w:r>
-              <w:rPr>
-                <w:webHidden/>
-              </w:rPr>
-              <w:instrText xml:space="preserve"> PAGEREF _Toc212933524 \h </w:instrText>
-            </w:r>
-            <w:r>
-              <w:rPr>
-                <w:webHidden/>
-              </w:rPr>
-            </w:r>
-            <w:r>
-              <w:rPr>
-                <w:webHidden/>
-              </w:rPr>
-              <w:fldChar w:fldCharType="separate"/>
-            </w:r>
-            <w:r>
-              <w:rPr>
-                <w:webHidden/>
-              </w:rPr>
-              <w:t>7</w:t>
-            </w:r>
-            <w:r>
-              <w:rPr>
-                <w:webHidden/>
-              </w:rPr>
-              <w:fldChar w:fldCharType="end"/>
-            </w:r>
-          </w:hyperlink>
-        </w:p>
-        <w:p>
           <w:r>
             <w:rPr>
               <w:b/>
@@ -1173,7 +1190,7 @@
       <w:pPr>
         <w:pStyle w:val="Heading1"/>
       </w:pPr>
-      <w:bookmarkStart w:id="0" w:name="_Toc212933517"/>
+      <w:bookmarkStart w:id="0" w:name="_Toc212982707"/>
       <w:r>
         <w:lastRenderedPageBreak/>
         <w:t>Детайлно задание</w:t>
@@ -1461,7 +1478,7 @@
       <w:pPr>
         <w:pStyle w:val="Heading1"/>
       </w:pPr>
-      <w:bookmarkStart w:id="1" w:name="_Toc212933518"/>
+      <w:bookmarkStart w:id="1" w:name="_Toc212982708"/>
       <w:r>
         <w:rPr>
           <w:lang w:val="en-US"/>
@@ -1526,7 +1543,13 @@
       </w:r>
       <w:proofErr w:type="spellEnd"/>
       <w:r>
-        <w:t xml:space="preserve"> - от декември 1999. JSON има текстов формат, напълно независим от реализацията на езика, но използва конвенции, които са познати на програмистите на C-подобни езици, включително C, C++, C#, Java, </w:t>
+        <w:t xml:space="preserve"> - от декември 1999</w:t>
+      </w:r>
+      <w:r>
+        <w:t xml:space="preserve"> г</w:t>
+      </w:r>
+      <w:r>
+        <w:t xml:space="preserve">. JSON има текстов формат, напълно независим от реализацията на езика, но използва конвенции, които са познати на програмистите на C-подобни езици, включително C, C++, C#, Java, </w:t>
       </w:r>
       <w:proofErr w:type="spellStart"/>
       <w:r>
@@ -1550,7 +1573,13 @@
       </w:r>
       <w:proofErr w:type="spellEnd"/>
       <w:r>
-        <w:t>, и много други. Тези свойства правят JSON идеален език за обмяна на данни.</w:t>
+        <w:t xml:space="preserve">, и много други. Тези свойства правят JSON идеален </w:t>
+      </w:r>
+      <w:r>
+        <w:t>формат</w:t>
+      </w:r>
+      <w:r>
+        <w:t xml:space="preserve"> за обмяна на данни.</w:t>
       </w:r>
     </w:p>
     <w:p>
@@ -1597,37 +1626,155 @@
         <w:rPr>
           <w:lang w:val="en-US"/>
         </w:rPr>
-        <w:t xml:space="preserve"> {</w:t>
-      </w:r>
-      <w:r>
-        <w:t xml:space="preserve"> и се приключва с </w:t>
-      </w:r>
-      <w:r>
-        <w:rPr>
-          <w:lang w:val="en-US"/>
-        </w:rPr>
-        <w:t xml:space="preserve">}. </w:t>
+        <w:t xml:space="preserve"> </w:t>
+      </w:r>
+      <w:r>
+        <w:rPr>
+          <w:b/>
+          <w:bCs/>
+          <w:lang w:val="en-US"/>
+        </w:rPr>
+        <w:t>U+007B</w:t>
+      </w:r>
+      <w:r>
+        <w:rPr>
+          <w:lang w:val="en-US"/>
+        </w:rPr>
+        <w:t xml:space="preserve"> ({)</w:t>
+      </w:r>
+      <w:r>
+        <w:t xml:space="preserve"> и се приключва с</w:t>
+      </w:r>
+      <w:r>
+        <w:rPr>
+          <w:lang w:val="en-US"/>
+        </w:rPr>
+        <w:t xml:space="preserve"> </w:t>
+      </w:r>
+      <w:r>
+        <w:rPr>
+          <w:b/>
+          <w:bCs/>
+        </w:rPr>
+        <w:t>U+007D</w:t>
+      </w:r>
+      <w:r>
+        <w:rPr>
+          <w:lang w:val="en-US"/>
+        </w:rPr>
+        <w:t xml:space="preserve"> (})</w:t>
+      </w:r>
+      <w:r>
+        <w:rPr>
+          <w:lang w:val="en-US"/>
+        </w:rPr>
+        <w:t xml:space="preserve">. </w:t>
       </w:r>
       <w:r>
         <w:t xml:space="preserve">Ключовете са в </w:t>
       </w:r>
       <w:r>
         <w:rPr>
-          <w:lang w:val="en-US"/>
-        </w:rPr>
-        <w:t>“”</w:t>
+          <w:b/>
+          <w:bCs/>
+        </w:rPr>
+        <w:t>U+0022</w:t>
+      </w:r>
+      <w:r>
+        <w:rPr>
+          <w:lang w:val="en-US"/>
+        </w:rPr>
+        <w:t xml:space="preserve"> (“)</w:t>
       </w:r>
       <w:r>
         <w:t xml:space="preserve"> и завършват с </w:t>
       </w:r>
       <w:r>
         <w:rPr>
-          <w:lang w:val="en-US"/>
-        </w:rPr>
-        <w:t>“:”.</w:t>
-      </w:r>
-      <w:r>
-        <w:t xml:space="preserve"> Отделните записи за разделени с „,“. </w:t>
+          <w:b/>
+          <w:bCs/>
+        </w:rPr>
+        <w:t>U+003A</w:t>
+      </w:r>
+      <w:r>
+        <w:rPr>
+          <w:lang w:val="en-US"/>
+        </w:rPr>
+        <w:t xml:space="preserve"> (:)</w:t>
+      </w:r>
+      <w:r>
+        <w:rPr>
+          <w:lang w:val="en-US"/>
+        </w:rPr>
+        <w:t>.</w:t>
+      </w:r>
+      <w:r>
+        <w:t xml:space="preserve"> Отделните записи за разделени с </w:t>
+      </w:r>
+      <w:r>
+        <w:rPr>
+          <w:b/>
+          <w:bCs/>
+        </w:rPr>
+        <w:t>U+002C</w:t>
+      </w:r>
+      <w:r>
+        <w:rPr>
+          <w:lang w:val="en-US"/>
+        </w:rPr>
+        <w:t xml:space="preserve"> (,)</w:t>
+      </w:r>
+      <w:sdt>
+        <w:sdtPr>
+          <w:rPr>
+            <w:lang w:val="en-US"/>
+          </w:rPr>
+          <w:id w:val="-1656369772"/>
+          <w:citation/>
+        </w:sdtPr>
+        <w:sdtContent>
+          <w:r>
+            <w:rPr>
+              <w:lang w:val="en-US"/>
+            </w:rPr>
+            <w:fldChar w:fldCharType="begin"/>
+          </w:r>
+          <w:r>
+            <w:rPr>
+              <w:lang w:val="en-US"/>
+            </w:rPr>
+            <w:instrText xml:space="preserve"> CITATION Uni \l 1033 </w:instrText>
+          </w:r>
+          <w:r>
+            <w:rPr>
+              <w:lang w:val="en-US"/>
+            </w:rPr>
+            <w:fldChar w:fldCharType="separate"/>
+          </w:r>
+          <w:r>
+            <w:rPr>
+              <w:noProof/>
+              <w:lang w:val="en-US"/>
+            </w:rPr>
+            <w:t xml:space="preserve"> </w:t>
+          </w:r>
+          <w:r>
+            <w:rPr>
+              <w:noProof/>
+              <w:lang w:val="en-US"/>
+            </w:rPr>
+            <w:t>[1]</w:t>
+          </w:r>
+          <w:r>
+            <w:rPr>
+              <w:lang w:val="en-US"/>
+            </w:rPr>
+            <w:fldChar w:fldCharType="end"/>
+          </w:r>
+        </w:sdtContent>
+      </w:sdt>
+      <w:r>
+        <w:t xml:space="preserve">. </w:t>
       </w:r>
       <w:r>
         <w:rPr>
@@ -1843,7 +1990,6 @@
         <w:t xml:space="preserve"> </w:t>
       </w:r>
       <w:proofErr w:type="spellStart"/>
-      <w:proofErr w:type="gramStart"/>
       <w:r>
         <w:rPr>
           <w:lang w:val="en-US"/>
@@ -1851,19 +1997,55 @@
         <w:t>масив</w:t>
       </w:r>
       <w:proofErr w:type="spellEnd"/>
-      <w:r>
-        <w:rPr>
-          <w:lang w:val="en-US"/>
-        </w:rPr>
-        <w:t>[</w:t>
-      </w:r>
-      <w:proofErr w:type="gramEnd"/>
-      <w:r>
-        <w:rPr>
-          <w:lang w:val="en-US"/>
-        </w:rPr>
-        <w:t>]</w:t>
-      </w:r>
+      <w:sdt>
+        <w:sdtPr>
+          <w:rPr>
+            <w:lang w:val="en-US"/>
+          </w:rPr>
+          <w:id w:val="-1237320577"/>
+          <w:citation/>
+        </w:sdtPr>
+        <w:sdtContent>
+          <w:r>
+            <w:rPr>
+              <w:lang w:val="en-US"/>
+            </w:rPr>
+            <w:fldChar w:fldCharType="begin"/>
+          </w:r>
+          <w:r>
+            <w:rPr>
+              <w:lang w:val="en-US"/>
+            </w:rPr>
+            <w:instrText xml:space="preserve"> CITATION jso \l 1033 </w:instrText>
+          </w:r>
+          <w:r>
+            <w:rPr>
+              <w:lang w:val="en-US"/>
+            </w:rPr>
+            <w:fldChar w:fldCharType="separate"/>
+          </w:r>
+          <w:r>
+            <w:rPr>
+              <w:noProof/>
+              <w:lang w:val="en-US"/>
+            </w:rPr>
+            <w:t xml:space="preserve"> </w:t>
+          </w:r>
+          <w:r>
+            <w:rPr>
+              <w:noProof/>
+              <w:lang w:val="en-US"/>
+            </w:rPr>
+            <w:t>[2]</w:t>
+          </w:r>
+          <w:r>
+            <w:rPr>
+              <w:lang w:val="en-US"/>
+            </w:rPr>
+            <w:fldChar w:fldCharType="end"/>
+          </w:r>
+        </w:sdtContent>
+      </w:sdt>
       <w:r>
         <w:rPr>
           <w:lang w:val="en-US"/>
@@ -1954,6 +2136,103 @@
         </w:rPr>
         <w:t>.</w:t>
       </w:r>
+      <w:r>
+        <w:rPr>
+          <w:lang w:val="en-US"/>
+        </w:rPr>
+        <w:t xml:space="preserve"> </w:t>
+      </w:r>
+      <w:sdt>
+        <w:sdtPr>
+          <w:rPr>
+            <w:lang w:val="en-US"/>
+          </w:rPr>
+          <w:id w:val="181636435"/>
+          <w:citation/>
+        </w:sdtPr>
+        <w:sdtContent>
+          <w:r>
+            <w:rPr>
+              <w:lang w:val="en-US"/>
+            </w:rPr>
+            <w:fldChar w:fldCharType="begin"/>
+          </w:r>
+          <w:r>
+            <w:rPr>
+              <w:lang w:val="en-US"/>
+            </w:rPr>
+            <w:instrText xml:space="preserve"> CITATION ECM17 \l 1033 </w:instrText>
+          </w:r>
+          <w:r>
+            <w:rPr>
+              <w:lang w:val="en-US"/>
+            </w:rPr>
+            <w:fldChar w:fldCharType="separate"/>
+          </w:r>
+          <w:r>
+            <w:rPr>
+              <w:noProof/>
+              <w:lang w:val="en-US"/>
+            </w:rPr>
+            <w:t>[3]</w:t>
+          </w:r>
+          <w:r>
+            <w:rPr>
+              <w:lang w:val="en-US"/>
+            </w:rPr>
+            <w:fldChar w:fldCharType="end"/>
+          </w:r>
+        </w:sdtContent>
+      </w:sdt>
+      <w:sdt>
+        <w:sdtPr>
+          <w:rPr>
+            <w:lang w:val="en-US"/>
+          </w:rPr>
+          <w:id w:val="-778949245"/>
+          <w:citation/>
+        </w:sdtPr>
+        <w:sdtContent>
+          <w:r>
+            <w:rPr>
+              <w:lang w:val="en-US"/>
+            </w:rPr>
+            <w:fldChar w:fldCharType="begin"/>
+          </w:r>
+          <w:r>
+            <w:rPr>
+              <w:lang w:val="en-US"/>
+            </w:rPr>
+            <w:instrText xml:space="preserve"> CITATION DCr06 \l 1033 </w:instrText>
+          </w:r>
+          <w:r>
+            <w:rPr>
+              <w:lang w:val="en-US"/>
+            </w:rPr>
+            <w:fldChar w:fldCharType="separate"/>
+          </w:r>
+          <w:r>
+            <w:rPr>
+              <w:noProof/>
+              <w:lang w:val="en-US"/>
+            </w:rPr>
+            <w:t xml:space="preserve"> </w:t>
+          </w:r>
+          <w:r>
+            <w:rPr>
+              <w:noProof/>
+              <w:lang w:val="en-US"/>
+            </w:rPr>
+            <w:t>[4]</w:t>
+          </w:r>
+          <w:r>
+            <w:rPr>
+              <w:lang w:val="en-US"/>
+            </w:rPr>
+            <w:fldChar w:fldCharType="end"/>
+          </w:r>
+        </w:sdtContent>
+      </w:sdt>
     </w:p>
     <w:p>
       <w:pPr>
@@ -1964,13 +2243,13 @@
       </w:pPr>
       <w:r>
         <w:rPr>
-          <w:noProof/>
+          <w:lang w:val="en-US"/>
         </w:rPr>
         <w:drawing>
-          <wp:inline distT="0" distB="0" distL="0" distR="0" wp14:anchorId="2DF214D0" wp14:editId="3B0F81B1">
-            <wp:extent cx="3915321" cy="1743318"/>
-            <wp:effectExtent l="0" t="0" r="9525" b="9525"/>
-            <wp:docPr id="108618873" name="Picture 1" descr="A screenshot of a computer&#10;&#10;AI-generated content may be incorrect."/>
+          <wp:inline distT="0" distB="0" distL="0" distR="0" wp14:anchorId="64EDF320" wp14:editId="4C7626E5">
+            <wp:extent cx="4582164" cy="1905266"/>
+            <wp:effectExtent l="0" t="0" r="0" b="0"/>
+            <wp:docPr id="60964748" name="Picture 1" descr="A close up of text&#10;&#10;AI-generated content may be incorrect."/>
             <wp:cNvGraphicFramePr>
               <a:graphicFrameLocks xmlns:a="http://schemas.openxmlformats.org/drawingml/2006/main" noChangeAspect="1"/>
             </wp:cNvGraphicFramePr>
@@ -1978,7 +2257,7 @@
               <a:graphicData uri="http://schemas.openxmlformats.org/drawingml/2006/picture">
                 <pic:pic xmlns:pic="http://schemas.openxmlformats.org/drawingml/2006/picture">
                   <pic:nvPicPr>
-                    <pic:cNvPr id="108618873" name="Picture 1" descr="A screenshot of a computer&#10;&#10;AI-generated content may be incorrect."/>
+                    <pic:cNvPr id="60964748" name="Picture 1" descr="A close up of text&#10;&#10;AI-generated content may be incorrect."/>
                     <pic:cNvPicPr/>
                   </pic:nvPicPr>
                   <pic:blipFill>
@@ -1990,7 +2269,7 @@
                   <pic:spPr>
                     <a:xfrm>
                       <a:off x="0" y="0"/>
-                      <a:ext cx="3915321" cy="1743318"/>
+                      <a:ext cx="4582164" cy="1905266"/>
                     </a:xfrm>
                     <a:prstGeom prst="rect">
                       <a:avLst/>
@@ -2022,15 +2301,15 @@
     </w:p>
     <w:p>
       <w:pPr>
-        <w:jc w:val="right"/>
+        <w:jc w:val="center"/>
       </w:pPr>
       <w:r>
         <w:rPr>
           <w:noProof/>
         </w:rPr>
         <w:drawing>
-          <wp:inline distT="0" distB="0" distL="0" distR="0" wp14:anchorId="1389E127" wp14:editId="378B0592">
-            <wp:extent cx="5438692" cy="2539181"/>
+          <wp:inline distT="0" distB="0" distL="0" distR="0" wp14:anchorId="1389E127" wp14:editId="0D6FE7BF">
+            <wp:extent cx="5070763" cy="2367405"/>
             <wp:effectExtent l="0" t="0" r="0" b="0"/>
             <wp:docPr id="1247925239" name="Picture 1" descr="A diagram of a string&#10;&#10;AI-generated content may be incorrect."/>
             <wp:cNvGraphicFramePr>
@@ -2061,7 +2340,7 @@
                   <pic:spPr bwMode="auto">
                     <a:xfrm>
                       <a:off x="0" y="0"/>
-                      <a:ext cx="5440093" cy="2539835"/>
+                      <a:ext cx="5079443" cy="2371458"/>
                     </a:xfrm>
                     <a:prstGeom prst="rect">
                       <a:avLst/>
@@ -2081,6 +2360,9 @@
     <w:p>
       <w:pPr>
         <w:jc w:val="right"/>
+        <w:rPr>
+          <w:lang w:val="en-US"/>
+        </w:rPr>
       </w:pPr>
       <w:r>
         <w:t>На фигура 2 е показан структурата на</w:t>
@@ -2094,161 +2376,43 @@
       <w:r>
         <w:t>файл.</w:t>
       </w:r>
-    </w:p>
-    <w:p/>
-    <w:p>
-      <w:r>
-        <w:t>https://www.json.org/json-en.html</w:t>
-      </w:r>
-    </w:p>
-    <w:p>
-      <w:r>
-        <w:t>https://ecma-international.org/wp-content/uploads/ECMA-404_2nd_edition_december_2017.pdf</w:t>
-      </w:r>
-    </w:p>
-    <w:p/>
-    <w:p/>
-    <w:p/>
-    <w:p/>
-    <w:p>
-      <w:pPr>
-        <w:rPr>
-          <w:lang w:val="en-US"/>
-        </w:rPr>
-      </w:pPr>
-    </w:p>
-    <w:p>
-      <w:pPr>
-        <w:rPr>
-          <w:lang w:val="en-US"/>
-        </w:rPr>
-      </w:pPr>
-    </w:p>
-    <w:p>
-      <w:pPr>
-        <w:rPr>
-          <w:lang w:val="en-US"/>
-        </w:rPr>
-      </w:pPr>
-    </w:p>
-    <w:p>
-      <w:pPr>
-        <w:rPr>
-          <w:lang w:val="en-US"/>
-        </w:rPr>
-      </w:pPr>
-    </w:p>
-    <w:p>
-      <w:pPr>
-        <w:rPr>
-          <w:lang w:val="en-US"/>
-        </w:rPr>
-      </w:pPr>
-    </w:p>
-    <w:p>
-      <w:pPr>
-        <w:rPr>
-          <w:lang w:val="en-US"/>
-        </w:rPr>
-      </w:pPr>
-    </w:p>
-    <w:p>
-      <w:pPr>
-        <w:rPr>
-          <w:lang w:val="en-US"/>
-        </w:rPr>
-      </w:pPr>
-    </w:p>
-    <w:p>
-      <w:pPr>
-        <w:rPr>
-          <w:lang w:val="en-US"/>
-        </w:rPr>
-      </w:pPr>
-    </w:p>
-    <w:p>
-      <w:pPr>
-        <w:rPr>
-          <w:lang w:val="en-US"/>
-        </w:rPr>
-      </w:pPr>
-    </w:p>
-    <w:p>
-      <w:pPr>
-        <w:rPr>
-          <w:lang w:val="en-US"/>
-        </w:rPr>
-      </w:pPr>
-    </w:p>
-    <w:p>
-      <w:pPr>
-        <w:rPr>
-          <w:lang w:val="en-US"/>
-        </w:rPr>
-      </w:pPr>
-    </w:p>
-    <w:p>
-      <w:pPr>
-        <w:rPr>
-          <w:lang w:val="en-US"/>
-        </w:rPr>
-      </w:pPr>
-    </w:p>
-    <w:p>
-      <w:pPr>
-        <w:rPr>
-          <w:lang w:val="en-US"/>
-        </w:rPr>
-      </w:pPr>
-    </w:p>
-    <w:p>
-      <w:pPr>
-        <w:rPr>
-          <w:lang w:val="en-US"/>
-        </w:rPr>
-      </w:pPr>
-    </w:p>
-    <w:p>
-      <w:pPr>
-        <w:rPr>
-          <w:lang w:val="en-US"/>
-        </w:rPr>
-      </w:pPr>
-    </w:p>
-    <w:p>
-      <w:pPr>
-        <w:rPr>
-          <w:lang w:val="en-US"/>
-        </w:rPr>
-      </w:pPr>
-    </w:p>
-    <w:p>
-      <w:pPr>
-        <w:rPr>
-          <w:lang w:val="en-US"/>
-        </w:rPr>
-      </w:pPr>
-    </w:p>
-    <w:p>
-      <w:pPr>
-        <w:rPr>
-          <w:lang w:val="en-US"/>
-        </w:rPr>
-      </w:pPr>
-    </w:p>
-    <w:p>
-      <w:pPr>
-        <w:rPr>
-          <w:lang w:val="en-US"/>
-        </w:rPr>
-      </w:pPr>
-    </w:p>
-    <w:p>
-      <w:pPr>
-        <w:rPr>
-          <w:lang w:val="en-US"/>
-        </w:rPr>
-      </w:pPr>
+      <w:sdt>
+        <w:sdtPr>
+          <w:id w:val="-1167865860"/>
+          <w:citation/>
+        </w:sdtPr>
+        <w:sdtContent>
+          <w:r>
+            <w:fldChar w:fldCharType="begin"/>
+          </w:r>
+          <w:r>
+            <w:rPr>
+              <w:lang w:val="en-US"/>
+            </w:rPr>
+            <w:instrText xml:space="preserve"> CITATION jso \l 1033 </w:instrText>
+          </w:r>
+          <w:r>
+            <w:fldChar w:fldCharType="separate"/>
+          </w:r>
+          <w:r>
+            <w:rPr>
+              <w:noProof/>
+              <w:lang w:val="en-US"/>
+            </w:rPr>
+            <w:t xml:space="preserve"> </w:t>
+          </w:r>
+          <w:r>
+            <w:rPr>
+              <w:noProof/>
+              <w:lang w:val="en-US"/>
+            </w:rPr>
+            <w:t>[2]</w:t>
+          </w:r>
+          <w:r>
+            <w:fldChar w:fldCharType="end"/>
+          </w:r>
+        </w:sdtContent>
+      </w:sdt>
     </w:p>
     <w:p>
       <w:pPr>
@@ -2257,7 +2421,7 @@
           <w:lang w:val="en-US"/>
         </w:rPr>
       </w:pPr>
-      <w:bookmarkStart w:id="2" w:name="_Toc212933519"/>
+      <w:bookmarkStart w:id="2" w:name="_Toc212982709"/>
       <w:r>
         <w:rPr>
           <w:lang w:val="en-US"/>
@@ -2270,10 +2434,10 @@
     <w:p>
       <w:pPr>
         <w:ind w:firstLine="708"/>
-        <w:rPr>
-          <w:lang w:val="en-US"/>
-        </w:rPr>
-      </w:pPr>
+      </w:pPr>
+      <w:r>
+        <w:t xml:space="preserve"> </w:t>
+      </w:r>
       <w:proofErr w:type="spellStart"/>
       <w:r>
         <w:t>Extensible</w:t>
@@ -2296,11 +2460,96 @@
       </w:r>
       <w:proofErr w:type="spellEnd"/>
       <w:r>
-        <w:t xml:space="preserve"> (XML) </w:t>
+        <w:t xml:space="preserve"> (XML) представлява универсален формат за описание и съхранение на данни, който улеснява обмена на информация между различни компютърни системи — като уебсайтове, бази данни и външни приложения.</w:t>
+      </w:r>
+    </w:p>
+    <w:p>
+      <w:pPr>
+        <w:ind w:firstLine="708"/>
+        <w:rPr>
+          <w:lang w:val="en-US"/>
+        </w:rPr>
+      </w:pPr>
+      <w:r>
+        <w:t>Благодарение на предварително дефинираните синтактични правила, XML осигурява лесно и надеждно предаване на данни през всякакъв тип мрежа, тъй като получателят може точно да интерпретира съдържанието според тези правила.</w:t>
+      </w:r>
+      <w:r>
+        <w:rPr>
+          <w:lang w:val="en-US"/>
+        </w:rPr>
+        <w:t xml:space="preserve"> </w:t>
+      </w:r>
+      <w:sdt>
+        <w:sdtPr>
+          <w:rPr>
+            <w:lang w:val="en-US"/>
+          </w:rPr>
+          <w:id w:val="-1410925665"/>
+          <w:citation/>
+        </w:sdtPr>
+        <w:sdtContent>
+          <w:r>
+            <w:rPr>
+              <w:lang w:val="en-US"/>
+            </w:rPr>
+            <w:fldChar w:fldCharType="begin"/>
+          </w:r>
+          <w:r>
+            <w:rPr>
+              <w:lang w:val="en-US"/>
+            </w:rPr>
+            <w:instrText xml:space="preserve"> CITATION wha \l 1033 </w:instrText>
+          </w:r>
+          <w:r>
+            <w:rPr>
+              <w:lang w:val="en-US"/>
+            </w:rPr>
+            <w:fldChar w:fldCharType="separate"/>
+          </w:r>
+          <w:r>
+            <w:rPr>
+              <w:noProof/>
+              <w:lang w:val="en-US"/>
+            </w:rPr>
+            <w:t>[5]</w:t>
+          </w:r>
+          <w:r>
+            <w:rPr>
+              <w:lang w:val="en-US"/>
+            </w:rPr>
+            <w:fldChar w:fldCharType="end"/>
+          </w:r>
+        </w:sdtContent>
+      </w:sdt>
+    </w:p>
+    <w:p>
+      <w:pPr>
+        <w:ind w:firstLine="708"/>
+        <w:rPr>
+          <w:lang w:val="en-US"/>
+        </w:rPr>
+      </w:pPr>
+      <w:r>
+        <w:t>XML файловете могат да съдържат метаданни, които описват структурата, значението или контекста на самите данни.</w:t>
+      </w:r>
+      <w:r>
+        <w:rPr>
+          <w:lang w:val="en-US"/>
+        </w:rPr>
+        <w:t xml:space="preserve"> </w:t>
+      </w:r>
+      <w:r>
+        <w:t xml:space="preserve">XML често се използва като основа за различни комуникационни и </w:t>
+      </w:r>
+      <w:r>
+        <w:t>авторизиращи</w:t>
+      </w:r>
+      <w:r>
+        <w:t xml:space="preserve"> протоколи, като например SAML (</w:t>
       </w:r>
       <w:proofErr w:type="spellStart"/>
       <w:r>
-        <w:t>lets</w:t>
+        <w:t>Security</w:t>
       </w:r>
       <w:proofErr w:type="spellEnd"/>
       <w:r>
@@ -2308,7 +2557,7 @@
       </w:r>
       <w:proofErr w:type="spellStart"/>
       <w:r>
-        <w:t>you</w:t>
+        <w:t>Assertion</w:t>
       </w:r>
       <w:proofErr w:type="spellEnd"/>
       <w:r>
@@ -2316,7 +2565,7 @@
       </w:r>
       <w:proofErr w:type="spellStart"/>
       <w:r>
-        <w:t>define</w:t>
+        <w:t>Markup</w:t>
       </w:r>
       <w:proofErr w:type="spellEnd"/>
       <w:r>
@@ -2324,497 +2573,199 @@
       </w:r>
       <w:proofErr w:type="spellStart"/>
       <w:r>
-        <w:t>and</w:t>
+        <w:t>Language</w:t>
       </w:r>
       <w:proofErr w:type="spellEnd"/>
       <w:r>
+        <w:t>), SOAP и други.</w:t>
+      </w:r>
+      <w:r>
+        <w:rPr>
+          <w:lang w:val="en-US"/>
+        </w:rPr>
         <w:t xml:space="preserve"> </w:t>
       </w:r>
-      <w:proofErr w:type="spellStart"/>
-      <w:r>
-        <w:t>store</w:t>
-      </w:r>
-      <w:proofErr w:type="spellEnd"/>
-      <w:r>
+      <w:sdt>
+        <w:sdtPr>
+          <w:rPr>
+            <w:lang w:val="en-US"/>
+          </w:rPr>
+          <w:id w:val="-821431163"/>
+          <w:citation/>
+        </w:sdtPr>
+        <w:sdtContent>
+          <w:r>
+            <w:rPr>
+              <w:lang w:val="en-US"/>
+            </w:rPr>
+            <w:fldChar w:fldCharType="begin"/>
+          </w:r>
+          <w:r>
+            <w:rPr>
+              <w:lang w:val="en-US"/>
+            </w:rPr>
+            <w:instrText xml:space="preserve"> CITATION SAM \l 1033 </w:instrText>
+          </w:r>
+          <w:r>
+            <w:rPr>
+              <w:lang w:val="en-US"/>
+            </w:rPr>
+            <w:fldChar w:fldCharType="separate"/>
+          </w:r>
+          <w:r>
+            <w:rPr>
+              <w:noProof/>
+              <w:lang w:val="en-US"/>
+            </w:rPr>
+            <w:t>[6]</w:t>
+          </w:r>
+          <w:r>
+            <w:rPr>
+              <w:lang w:val="en-US"/>
+            </w:rPr>
+            <w:fldChar w:fldCharType="end"/>
+          </w:r>
+        </w:sdtContent>
+      </w:sdt>
+      <w:sdt>
+        <w:sdtPr>
+          <w:rPr>
+            <w:lang w:val="en-US"/>
+          </w:rPr>
+          <w:id w:val="986212208"/>
+          <w:citation/>
+        </w:sdtPr>
+        <w:sdtContent>
+          <w:r>
+            <w:rPr>
+              <w:lang w:val="en-US"/>
+            </w:rPr>
+            <w:fldChar w:fldCharType="begin"/>
+          </w:r>
+          <w:r>
+            <w:rPr>
+              <w:lang w:val="en-US"/>
+            </w:rPr>
+            <w:instrText xml:space="preserve"> CITATION SOAP \l 1033 </w:instrText>
+          </w:r>
+          <w:r>
+            <w:rPr>
+              <w:lang w:val="en-US"/>
+            </w:rPr>
+            <w:fldChar w:fldCharType="separate"/>
+          </w:r>
+          <w:r>
+            <w:rPr>
+              <w:noProof/>
+              <w:lang w:val="en-US"/>
+            </w:rPr>
+            <w:t xml:space="preserve"> </w:t>
+          </w:r>
+          <w:r>
+            <w:rPr>
+              <w:noProof/>
+              <w:lang w:val="en-US"/>
+            </w:rPr>
+            <w:t>[7]</w:t>
+          </w:r>
+          <w:r>
+            <w:rPr>
+              <w:lang w:val="en-US"/>
+            </w:rPr>
+            <w:fldChar w:fldCharType="end"/>
+          </w:r>
+        </w:sdtContent>
+      </w:sdt>
+    </w:p>
+    <w:p>
+      <w:pPr>
+        <w:ind w:firstLine="708"/>
+        <w:rPr>
+          <w:lang w:val="en-US"/>
+        </w:rPr>
+      </w:pPr>
+      <w:r>
+        <w:t>Тези протоколи използват XML за формализиране и сигурен обмен на данни между приложения и системи в уеб среда</w:t>
+      </w:r>
+      <w:r>
+        <w:t xml:space="preserve">. </w:t>
+      </w:r>
+      <w:r>
+        <w:t xml:space="preserve">XML е доста по-вербозен отколкото JSON. Синтаксисът на XML е доста подобен на HTML (фиг. 3). Състои се от отварящи и затварящи тагове, които не са предварително дефинирани. Те </w:t>
+      </w:r>
+      <w:r>
+        <w:t>се</w:t>
+      </w:r>
+      <w:r>
+        <w:t xml:space="preserve"> създават от програмиста.</w:t>
+      </w:r>
+      <w:r>
+        <w:t xml:space="preserve"> Таговете могат да съдържат вложени (дъщерни) елементи, което позволява изграждане на йерархична структура на данните.</w:t>
+      </w:r>
+      <w:r>
+        <w:rPr>
+          <w:lang w:val="en-US"/>
+        </w:rPr>
         <w:t xml:space="preserve"> </w:t>
       </w:r>
-      <w:proofErr w:type="spellStart"/>
-      <w:r>
-        <w:t>data</w:t>
-      </w:r>
-      <w:proofErr w:type="spellEnd"/>
-      <w:r>
-        <w:t xml:space="preserve"> </w:t>
-      </w:r>
-      <w:proofErr w:type="spellStart"/>
-      <w:r>
-        <w:t>in</w:t>
-      </w:r>
-      <w:proofErr w:type="spellEnd"/>
-      <w:r>
-        <w:t xml:space="preserve"> a </w:t>
-      </w:r>
-      <w:proofErr w:type="spellStart"/>
-      <w:r>
-        <w:t>shareable</w:t>
-      </w:r>
-      <w:proofErr w:type="spellEnd"/>
-      <w:r>
-        <w:t xml:space="preserve"> </w:t>
-      </w:r>
-      <w:proofErr w:type="spellStart"/>
-      <w:r>
-        <w:t>manner</w:t>
-      </w:r>
-      <w:proofErr w:type="spellEnd"/>
-      <w:r>
-        <w:t xml:space="preserve">. XML </w:t>
-      </w:r>
-      <w:proofErr w:type="spellStart"/>
-      <w:r>
-        <w:t>supports</w:t>
-      </w:r>
-      <w:proofErr w:type="spellEnd"/>
-      <w:r>
-        <w:t xml:space="preserve"> </w:t>
-      </w:r>
-      <w:proofErr w:type="spellStart"/>
-      <w:r>
-        <w:t>information</w:t>
-      </w:r>
-      <w:proofErr w:type="spellEnd"/>
-      <w:r>
-        <w:t xml:space="preserve"> </w:t>
-      </w:r>
-      <w:proofErr w:type="spellStart"/>
-      <w:r>
-        <w:t>exchange</w:t>
-      </w:r>
-      <w:proofErr w:type="spellEnd"/>
-      <w:r>
-        <w:t xml:space="preserve"> </w:t>
-      </w:r>
-      <w:proofErr w:type="spellStart"/>
-      <w:r>
-        <w:t>between</w:t>
-      </w:r>
-      <w:proofErr w:type="spellEnd"/>
-      <w:r>
-        <w:t xml:space="preserve"> </w:t>
-      </w:r>
-      <w:proofErr w:type="spellStart"/>
-      <w:r>
-        <w:t>computer</w:t>
-      </w:r>
-      <w:proofErr w:type="spellEnd"/>
-      <w:r>
-        <w:t xml:space="preserve"> </w:t>
-      </w:r>
-      <w:proofErr w:type="spellStart"/>
-      <w:r>
-        <w:t>systems</w:t>
-      </w:r>
-      <w:proofErr w:type="spellEnd"/>
-      <w:r>
-        <w:t xml:space="preserve"> </w:t>
-      </w:r>
-      <w:proofErr w:type="spellStart"/>
-      <w:r>
-        <w:t>such</w:t>
-      </w:r>
-      <w:proofErr w:type="spellEnd"/>
-      <w:r>
-        <w:t xml:space="preserve"> </w:t>
-      </w:r>
-      <w:proofErr w:type="spellStart"/>
-      <w:r>
-        <w:t>as</w:t>
-      </w:r>
-      <w:proofErr w:type="spellEnd"/>
-      <w:r>
-        <w:t xml:space="preserve"> </w:t>
-      </w:r>
-      <w:proofErr w:type="spellStart"/>
-      <w:r>
-        <w:t>websites</w:t>
-      </w:r>
-      <w:proofErr w:type="spellEnd"/>
-      <w:r>
-        <w:t xml:space="preserve">, </w:t>
-      </w:r>
-      <w:proofErr w:type="spellStart"/>
-      <w:r>
-        <w:t>databases</w:t>
-      </w:r>
-      <w:proofErr w:type="spellEnd"/>
-      <w:r>
-        <w:t xml:space="preserve">, </w:t>
-      </w:r>
-      <w:proofErr w:type="spellStart"/>
-      <w:r>
-        <w:t>and</w:t>
-      </w:r>
-      <w:proofErr w:type="spellEnd"/>
-      <w:r>
-        <w:t xml:space="preserve"> </w:t>
-      </w:r>
-      <w:proofErr w:type="spellStart"/>
-      <w:r>
-        <w:t>third-party</w:t>
-      </w:r>
-      <w:proofErr w:type="spellEnd"/>
-      <w:r>
-        <w:t xml:space="preserve"> </w:t>
-      </w:r>
-      <w:proofErr w:type="spellStart"/>
-      <w:r>
-        <w:t>applications</w:t>
-      </w:r>
-      <w:proofErr w:type="spellEnd"/>
-      <w:r>
-        <w:t xml:space="preserve">. </w:t>
-      </w:r>
-      <w:proofErr w:type="spellStart"/>
-      <w:r>
-        <w:t>Predefined</w:t>
-      </w:r>
-      <w:proofErr w:type="spellEnd"/>
-      <w:r>
-        <w:t xml:space="preserve"> </w:t>
-      </w:r>
-      <w:proofErr w:type="spellStart"/>
-      <w:r>
-        <w:t>rules</w:t>
-      </w:r>
-      <w:proofErr w:type="spellEnd"/>
-      <w:r>
-        <w:t xml:space="preserve"> </w:t>
-      </w:r>
-      <w:proofErr w:type="spellStart"/>
-      <w:r>
-        <w:t>make</w:t>
-      </w:r>
-      <w:proofErr w:type="spellEnd"/>
-      <w:r>
-        <w:t xml:space="preserve"> </w:t>
-      </w:r>
-      <w:proofErr w:type="spellStart"/>
-      <w:r>
-        <w:t>it</w:t>
-      </w:r>
-      <w:proofErr w:type="spellEnd"/>
-      <w:r>
-        <w:t xml:space="preserve"> </w:t>
-      </w:r>
-      <w:proofErr w:type="spellStart"/>
-      <w:r>
-        <w:t>easy</w:t>
-      </w:r>
-      <w:proofErr w:type="spellEnd"/>
-      <w:r>
-        <w:t xml:space="preserve"> </w:t>
-      </w:r>
-      <w:proofErr w:type="spellStart"/>
-      <w:r>
-        <w:t>to</w:t>
-      </w:r>
-      <w:proofErr w:type="spellEnd"/>
-      <w:r>
-        <w:t xml:space="preserve"> </w:t>
-      </w:r>
-      <w:proofErr w:type="spellStart"/>
-      <w:r>
-        <w:t>transmit</w:t>
-      </w:r>
-      <w:proofErr w:type="spellEnd"/>
-      <w:r>
-        <w:t xml:space="preserve"> </w:t>
-      </w:r>
-      <w:proofErr w:type="spellStart"/>
-      <w:r>
-        <w:t>data</w:t>
-      </w:r>
-      <w:proofErr w:type="spellEnd"/>
-      <w:r>
-        <w:t xml:space="preserve"> </w:t>
-      </w:r>
-      <w:proofErr w:type="spellStart"/>
-      <w:r>
-        <w:t>as</w:t>
-      </w:r>
-      <w:proofErr w:type="spellEnd"/>
-      <w:r>
-        <w:t xml:space="preserve"> XML </w:t>
-      </w:r>
-      <w:proofErr w:type="spellStart"/>
-      <w:r>
-        <w:t>files</w:t>
-      </w:r>
-      <w:proofErr w:type="spellEnd"/>
-      <w:r>
-        <w:t xml:space="preserve"> </w:t>
-      </w:r>
-      <w:proofErr w:type="spellStart"/>
-      <w:r>
-        <w:t>over</w:t>
-      </w:r>
-      <w:proofErr w:type="spellEnd"/>
-      <w:r>
-        <w:t xml:space="preserve"> </w:t>
-      </w:r>
-      <w:proofErr w:type="spellStart"/>
-      <w:r>
-        <w:t>any</w:t>
-      </w:r>
-      <w:proofErr w:type="spellEnd"/>
-      <w:r>
-        <w:t xml:space="preserve"> </w:t>
-      </w:r>
-      <w:proofErr w:type="spellStart"/>
-      <w:r>
-        <w:t>network</w:t>
-      </w:r>
-      <w:proofErr w:type="spellEnd"/>
-      <w:r>
-        <w:t xml:space="preserve"> </w:t>
-      </w:r>
-      <w:proofErr w:type="spellStart"/>
-      <w:r>
-        <w:t>because</w:t>
-      </w:r>
-      <w:proofErr w:type="spellEnd"/>
-      <w:r>
-        <w:t xml:space="preserve"> </w:t>
-      </w:r>
-      <w:proofErr w:type="spellStart"/>
-      <w:r>
-        <w:t>the</w:t>
-      </w:r>
-      <w:proofErr w:type="spellEnd"/>
-      <w:r>
-        <w:t xml:space="preserve"> </w:t>
-      </w:r>
-      <w:proofErr w:type="spellStart"/>
-      <w:r>
-        <w:t>recipient</w:t>
-      </w:r>
-      <w:proofErr w:type="spellEnd"/>
-      <w:r>
-        <w:t xml:space="preserve"> </w:t>
-      </w:r>
-      <w:proofErr w:type="spellStart"/>
-      <w:r>
-        <w:t>can</w:t>
-      </w:r>
-      <w:proofErr w:type="spellEnd"/>
-      <w:r>
-        <w:t xml:space="preserve"> </w:t>
-      </w:r>
-      <w:proofErr w:type="spellStart"/>
-      <w:r>
-        <w:t>use</w:t>
-      </w:r>
-      <w:proofErr w:type="spellEnd"/>
-      <w:r>
-        <w:t xml:space="preserve"> </w:t>
-      </w:r>
-      <w:proofErr w:type="spellStart"/>
-      <w:r>
-        <w:t>those</w:t>
-      </w:r>
-      <w:proofErr w:type="spellEnd"/>
-      <w:r>
-        <w:t xml:space="preserve"> </w:t>
-      </w:r>
-      <w:proofErr w:type="spellStart"/>
-      <w:r>
-        <w:t>rules</w:t>
-      </w:r>
-      <w:proofErr w:type="spellEnd"/>
-      <w:r>
-        <w:t xml:space="preserve"> </w:t>
-      </w:r>
-      <w:proofErr w:type="spellStart"/>
-      <w:r>
-        <w:t>to</w:t>
-      </w:r>
-      <w:proofErr w:type="spellEnd"/>
-      <w:r>
-        <w:t xml:space="preserve"> </w:t>
-      </w:r>
-      <w:proofErr w:type="spellStart"/>
-      <w:r>
-        <w:t>read</w:t>
-      </w:r>
-      <w:proofErr w:type="spellEnd"/>
-      <w:r>
-        <w:t xml:space="preserve"> </w:t>
-      </w:r>
-      <w:proofErr w:type="spellStart"/>
-      <w:r>
-        <w:t>the</w:t>
-      </w:r>
-      <w:proofErr w:type="spellEnd"/>
-      <w:r>
-        <w:t xml:space="preserve"> </w:t>
-      </w:r>
-      <w:proofErr w:type="spellStart"/>
-      <w:r>
-        <w:t>data</w:t>
-      </w:r>
-      <w:proofErr w:type="spellEnd"/>
-      <w:r>
-        <w:t xml:space="preserve"> </w:t>
-      </w:r>
-      <w:proofErr w:type="spellStart"/>
-      <w:r>
-        <w:t>accurately</w:t>
-      </w:r>
-      <w:proofErr w:type="spellEnd"/>
-      <w:r>
-        <w:t xml:space="preserve"> </w:t>
-      </w:r>
-      <w:proofErr w:type="spellStart"/>
-      <w:r>
-        <w:t>and</w:t>
-      </w:r>
-      <w:proofErr w:type="spellEnd"/>
-      <w:r>
-        <w:t xml:space="preserve"> </w:t>
-      </w:r>
-      <w:proofErr w:type="spellStart"/>
-      <w:r>
-        <w:t>efficiently</w:t>
-      </w:r>
-      <w:proofErr w:type="spellEnd"/>
-      <w:r>
-        <w:t>.</w:t>
-      </w:r>
+      <w:sdt>
+        <w:sdtPr>
+          <w:rPr>
+            <w:lang w:val="en-US"/>
+          </w:rPr>
+          <w:id w:val="319080104"/>
+          <w:citation/>
+        </w:sdtPr>
+        <w:sdtContent>
+          <w:r>
+            <w:rPr>
+              <w:lang w:val="en-US"/>
+            </w:rPr>
+            <w:fldChar w:fldCharType="begin"/>
+          </w:r>
+          <w:r>
+            <w:rPr>
+              <w:lang w:val="en-US"/>
+            </w:rPr>
+            <w:instrText xml:space="preserve"> CITATION wha \l 1033 </w:instrText>
+          </w:r>
+          <w:r>
+            <w:rPr>
+              <w:lang w:val="en-US"/>
+            </w:rPr>
+            <w:fldChar w:fldCharType="separate"/>
+          </w:r>
+          <w:r>
+            <w:rPr>
+              <w:noProof/>
+              <w:lang w:val="en-US"/>
+            </w:rPr>
+            <w:t>[5]</w:t>
+          </w:r>
+          <w:r>
+            <w:rPr>
+              <w:lang w:val="en-US"/>
+            </w:rPr>
+            <w:fldChar w:fldCharType="end"/>
+          </w:r>
+        </w:sdtContent>
+      </w:sdt>
     </w:p>
     <w:p>
       <w:pPr>
         <w:ind w:firstLine="708"/>
       </w:pPr>
       <w:r>
-        <w:rPr>
-          <w:lang w:val="en-US"/>
-        </w:rPr>
-        <w:t>XML</w:t>
-      </w:r>
-      <w:r>
-        <w:t xml:space="preserve"> може в себе си да съдържа </w:t>
-      </w:r>
-      <w:r>
-        <w:rPr>
-          <w:lang w:val="en-US"/>
-        </w:rPr>
-        <w:t>metadata.</w:t>
-      </w:r>
-      <w:r>
-        <w:t xml:space="preserve"> За сравнение, </w:t>
-      </w:r>
-      <w:r>
-        <w:rPr>
-          <w:lang w:val="en-US"/>
-        </w:rPr>
-        <w:t>XML</w:t>
-      </w:r>
-      <w:r>
-        <w:t xml:space="preserve"> е доста по-</w:t>
-      </w:r>
-      <w:proofErr w:type="spellStart"/>
-      <w:r>
-        <w:t>вербозен</w:t>
-      </w:r>
-      <w:proofErr w:type="spellEnd"/>
-      <w:r>
-        <w:t xml:space="preserve"> отколкото </w:t>
-      </w:r>
-      <w:r>
-        <w:rPr>
-          <w:lang w:val="en-US"/>
-        </w:rPr>
-        <w:t>JSON.</w:t>
-      </w:r>
-      <w:r>
-        <w:t xml:space="preserve"> </w:t>
-      </w:r>
-    </w:p>
-    <w:p>
-      <w:pPr>
-        <w:ind w:firstLine="708"/>
-      </w:pPr>
-      <w:r>
-        <w:t xml:space="preserve">Синтаксисът на </w:t>
-      </w:r>
-      <w:r>
-        <w:rPr>
-          <w:lang w:val="en-US"/>
-        </w:rPr>
-        <w:t>XML</w:t>
-      </w:r>
-      <w:r>
-        <w:t xml:space="preserve"> е доста подобен на </w:t>
-      </w:r>
-      <w:r>
-        <w:rPr>
-          <w:lang w:val="en-US"/>
-        </w:rPr>
-        <w:t>HTML</w:t>
-      </w:r>
-      <w:r>
-        <w:t xml:space="preserve"> (фиг. 3)</w:t>
-      </w:r>
-      <w:r>
-        <w:rPr>
-          <w:lang w:val="en-US"/>
-        </w:rPr>
-        <w:t>.</w:t>
-      </w:r>
-      <w:r>
-        <w:t xml:space="preserve"> Състои се от отварящи и затварящи тагове, които не са предварително дефинирани. Те са създават от програмиста. Таговете могат да съдържа още дъщерни тагове в себе си. Всеки </w:t>
-      </w:r>
-      <w:r>
-        <w:rPr>
-          <w:lang w:val="en-US"/>
-        </w:rPr>
-        <w:t>XML</w:t>
-      </w:r>
-      <w:r>
-        <w:t xml:space="preserve"> файл започва с: </w:t>
-      </w:r>
-      <w:r>
-        <w:t>&lt;?</w:t>
-      </w:r>
-      <w:proofErr w:type="spellStart"/>
-      <w:r>
-        <w:t>xml</w:t>
-      </w:r>
-      <w:proofErr w:type="spellEnd"/>
-      <w:r>
-        <w:t xml:space="preserve"> </w:t>
-      </w:r>
-      <w:proofErr w:type="spellStart"/>
-      <w:r>
-        <w:t>version</w:t>
-      </w:r>
-      <w:proofErr w:type="spellEnd"/>
-      <w:r>
-        <w:t xml:space="preserve">="1.0" </w:t>
-      </w:r>
-      <w:proofErr w:type="spellStart"/>
-      <w:r>
-        <w:t>encoding</w:t>
-      </w:r>
-      <w:proofErr w:type="spellEnd"/>
-      <w:r>
-        <w:t>="UTF-8"?&gt;</w:t>
-      </w:r>
-      <w:r>
-        <w:rPr>
-          <w:lang w:val="en-US"/>
-        </w:rPr>
-        <w:t xml:space="preserve">. </w:t>
+        <w:t>Всеки XML документ започва с декларация, която указва версията и кодирането, например</w:t>
+      </w:r>
+      <w:r>
+        <w:rPr>
+          <w:lang w:val="en-US"/>
+        </w:rPr>
+        <w:t xml:space="preserve"> [4]</w:t>
+      </w:r>
+      <w:r>
+        <w:t>:</w:t>
       </w:r>
     </w:p>
     <w:p>
@@ -2830,10 +2781,10 @@
           <w:lang w:val="en-US"/>
         </w:rPr>
         <w:drawing>
-          <wp:inline distT="0" distB="0" distL="0" distR="0" wp14:anchorId="66A9916E" wp14:editId="7AEC0D73">
-            <wp:extent cx="5731510" cy="1853565"/>
+          <wp:inline distT="0" distB="0" distL="0" distR="0" wp14:anchorId="3DF1C193" wp14:editId="4DDED41F">
+            <wp:extent cx="5731510" cy="1852930"/>
             <wp:effectExtent l="0" t="0" r="2540" b="0"/>
-            <wp:docPr id="2106695917" name="Picture 1" descr="A computer code with text&#10;&#10;AI-generated content may be incorrect."/>
+            <wp:docPr id="1244008001" name="Picture 1" descr="A computer code with text&#10;&#10;AI-generated content may be incorrect."/>
             <wp:cNvGraphicFramePr>
               <a:graphicFrameLocks xmlns:a="http://schemas.openxmlformats.org/drawingml/2006/main" noChangeAspect="1"/>
             </wp:cNvGraphicFramePr>
@@ -2841,7 +2792,7 @@
               <a:graphicData uri="http://schemas.openxmlformats.org/drawingml/2006/picture">
                 <pic:pic xmlns:pic="http://schemas.openxmlformats.org/drawingml/2006/picture">
                   <pic:nvPicPr>
-                    <pic:cNvPr id="2106695917" name="Picture 1" descr="A computer code with text&#10;&#10;AI-generated content may be incorrect."/>
+                    <pic:cNvPr id="1244008001" name="Picture 1" descr="A computer code with text&#10;&#10;AI-generated content may be incorrect."/>
                     <pic:cNvPicPr/>
                   </pic:nvPicPr>
                   <pic:blipFill>
@@ -2853,7 +2804,7 @@
                   <pic:spPr>
                     <a:xfrm>
                       <a:off x="0" y="0"/>
-                      <a:ext cx="5731510" cy="1853565"/>
+                      <a:ext cx="5731510" cy="1852930"/>
                     </a:xfrm>
                     <a:prstGeom prst="rect">
                       <a:avLst/>
@@ -2896,11 +2847,427 @@
     <w:p>
       <w:pPr>
         <w:ind w:firstLine="708"/>
-        <w:jc w:val="left"/>
-        <w:rPr>
-          <w:lang w:val="en-US"/>
-        </w:rPr>
-      </w:pPr>
+        <w:jc w:val="right"/>
+        <w:rPr>
+          <w:lang w:val="en-US"/>
+        </w:rPr>
+      </w:pPr>
+    </w:p>
+    <w:p>
+      <w:pPr>
+        <w:ind w:firstLine="708"/>
+        <w:jc w:val="center"/>
+        <w:rPr>
+          <w:lang w:val="en-US"/>
+        </w:rPr>
+      </w:pPr>
+    </w:p>
+    <w:p>
+      <w:pPr>
+        <w:pStyle w:val="Heading1"/>
+      </w:pPr>
+      <w:bookmarkStart w:id="3" w:name="_Toc212982710"/>
+      <w:r>
+        <w:lastRenderedPageBreak/>
+        <w:t>Специфична функционалност</w:t>
+      </w:r>
+      <w:r>
+        <w:rPr>
+          <w:lang w:val="en-US"/>
+        </w:rPr>
+        <w:t xml:space="preserve"> </w:t>
+      </w:r>
+      <w:r>
+        <w:t>разглеждана в курсовата работа</w:t>
+      </w:r>
+      <w:bookmarkEnd w:id="3"/>
+    </w:p>
+    <w:p>
+      <w:pPr>
+        <w:ind w:firstLine="708"/>
+        <w:rPr>
+          <w:lang w:val="en-US"/>
+        </w:rPr>
+      </w:pPr>
+      <w:r>
+        <w:t xml:space="preserve">В основата си </w:t>
+      </w:r>
+      <w:r>
+        <w:rPr>
+          <w:lang w:val="en-US"/>
+        </w:rPr>
+        <w:t>XML</w:t>
+      </w:r>
+      <w:r>
+        <w:t xml:space="preserve"> не поддържа примитивни типове, всеки елемент се разглежда и третира като </w:t>
+      </w:r>
+      <w:r>
+        <w:rPr>
+          <w:lang w:val="en-US"/>
+        </w:rPr>
+        <w:t>string</w:t>
+      </w:r>
+      <w:r>
+        <w:t xml:space="preserve"> (низ)</w:t>
+      </w:r>
+      <w:sdt>
+        <w:sdtPr>
+          <w:id w:val="-146216500"/>
+          <w:citation/>
+        </w:sdtPr>
+        <w:sdtContent>
+          <w:r>
+            <w:fldChar w:fldCharType="begin"/>
+          </w:r>
+          <w:r>
+            <w:rPr>
+              <w:lang w:val="en-US"/>
+            </w:rPr>
+            <w:instrText xml:space="preserve"> CITATION wha \l 1033 </w:instrText>
+          </w:r>
+          <w:r>
+            <w:fldChar w:fldCharType="separate"/>
+          </w:r>
+          <w:r>
+            <w:rPr>
+              <w:noProof/>
+              <w:lang w:val="en-US"/>
+            </w:rPr>
+            <w:t xml:space="preserve"> </w:t>
+          </w:r>
+          <w:r>
+            <w:rPr>
+              <w:noProof/>
+              <w:lang w:val="en-US"/>
+            </w:rPr>
+            <w:t>[5]</w:t>
+          </w:r>
+          <w:r>
+            <w:fldChar w:fldCharType="end"/>
+          </w:r>
+        </w:sdtContent>
+      </w:sdt>
+      <w:r>
+        <w:t>. За да бъде уточнен примитивен тип (</w:t>
+      </w:r>
+      <w:r>
+        <w:rPr>
+          <w:lang w:val="en-US"/>
+        </w:rPr>
+        <w:t>number, boolean</w:t>
+      </w:r>
+      <w:r>
+        <w:t xml:space="preserve"> и </w:t>
+      </w:r>
+      <w:r>
+        <w:t>т.н</w:t>
+      </w:r>
+      <w:r>
+        <w:t>.</w:t>
+      </w:r>
+      <w:r>
+        <w:rPr>
+          <w:lang w:val="en-US"/>
+        </w:rPr>
+        <w:t>)</w:t>
+      </w:r>
+      <w:r>
+        <w:t xml:space="preserve"> е необходимо програмно да се добави атрибута </w:t>
+      </w:r>
+      <w:r>
+        <w:rPr>
+          <w:lang w:val="en-US"/>
+        </w:rPr>
+        <w:t>type</w:t>
+      </w:r>
+      <w:r>
+        <w:rPr>
+          <w:lang w:val="en-US"/>
+        </w:rPr>
+        <w:t xml:space="preserve">, </w:t>
+      </w:r>
+      <w:r>
+        <w:t>показано на фигура 4</w:t>
+      </w:r>
+      <w:sdt>
+        <w:sdtPr>
+          <w:rPr>
+            <w:lang w:val="en-US"/>
+          </w:rPr>
+          <w:id w:val="1383134519"/>
+          <w:citation/>
+        </w:sdtPr>
+        <w:sdtContent>
+          <w:r>
+            <w:rPr>
+              <w:lang w:val="en-US"/>
+            </w:rPr>
+            <w:fldChar w:fldCharType="begin"/>
+          </w:r>
+          <w:r>
+            <w:rPr>
+              <w:lang w:val="en-US"/>
+            </w:rPr>
+            <w:instrText xml:space="preserve"> CITATION sto \l 1033 </w:instrText>
+          </w:r>
+          <w:r>
+            <w:rPr>
+              <w:lang w:val="en-US"/>
+            </w:rPr>
+            <w:fldChar w:fldCharType="separate"/>
+          </w:r>
+          <w:r>
+            <w:rPr>
+              <w:noProof/>
+              <w:lang w:val="en-US"/>
+            </w:rPr>
+            <w:t xml:space="preserve"> </w:t>
+          </w:r>
+          <w:r>
+            <w:rPr>
+              <w:noProof/>
+              <w:lang w:val="en-US"/>
+            </w:rPr>
+            <w:t>[8]</w:t>
+          </w:r>
+          <w:r>
+            <w:rPr>
+              <w:lang w:val="en-US"/>
+            </w:rPr>
+            <w:fldChar w:fldCharType="end"/>
+          </w:r>
+        </w:sdtContent>
+      </w:sdt>
+      <w:r>
+        <w:rPr>
+          <w:lang w:val="en-US"/>
+        </w:rPr>
+        <w:t xml:space="preserve">. </w:t>
+      </w:r>
+      <w:r>
+        <w:t xml:space="preserve">Това допълнително утежнява файла, особено, ако файлът е дълъг и комплексен. По-практично решение на този проблем е използването на </w:t>
+      </w:r>
+      <w:r>
+        <w:rPr>
+          <w:lang w:val="en-US"/>
+        </w:rPr>
+        <w:t xml:space="preserve">XSD – XML Schema Definition, </w:t>
+      </w:r>
+      <w:r>
+        <w:t>който описва структурата и типовете данни</w:t>
+      </w:r>
+      <w:r>
+        <w:t xml:space="preserve"> (фиг. 5)</w:t>
+      </w:r>
+      <w:sdt>
+        <w:sdtPr>
+          <w:id w:val="-1960173177"/>
+          <w:citation/>
+        </w:sdtPr>
+        <w:sdtContent>
+          <w:r>
+            <w:fldChar w:fldCharType="begin"/>
+          </w:r>
+          <w:r>
+            <w:rPr>
+              <w:lang w:val="en-US"/>
+            </w:rPr>
+            <w:instrText xml:space="preserve"> CITATION XSD \l 1033 </w:instrText>
+          </w:r>
+          <w:r>
+            <w:fldChar w:fldCharType="separate"/>
+          </w:r>
+          <w:r>
+            <w:rPr>
+              <w:noProof/>
+              <w:lang w:val="en-US"/>
+            </w:rPr>
+            <w:t xml:space="preserve"> </w:t>
+          </w:r>
+          <w:r>
+            <w:rPr>
+              <w:noProof/>
+              <w:lang w:val="en-US"/>
+            </w:rPr>
+            <w:t>[9]</w:t>
+          </w:r>
+          <w:r>
+            <w:fldChar w:fldCharType="end"/>
+          </w:r>
+        </w:sdtContent>
+      </w:sdt>
+      <w:sdt>
+        <w:sdtPr>
+          <w:id w:val="35242089"/>
+          <w:citation/>
+        </w:sdtPr>
+        <w:sdtContent>
+          <w:r>
+            <w:fldChar w:fldCharType="begin"/>
+          </w:r>
+          <w:r>
+            <w:rPr>
+              <w:lang w:val="en-US"/>
+            </w:rPr>
+            <w:instrText xml:space="preserve"> CITATION XSDSH \l 1033 </w:instrText>
+          </w:r>
+          <w:r>
+            <w:fldChar w:fldCharType="separate"/>
+          </w:r>
+          <w:r>
+            <w:rPr>
+              <w:noProof/>
+              <w:lang w:val="en-US"/>
+            </w:rPr>
+            <w:t xml:space="preserve"> </w:t>
+          </w:r>
+          <w:r>
+            <w:rPr>
+              <w:noProof/>
+              <w:lang w:val="en-US"/>
+            </w:rPr>
+            <w:t>[10]</w:t>
+          </w:r>
+          <w:r>
+            <w:fldChar w:fldCharType="end"/>
+          </w:r>
+        </w:sdtContent>
+      </w:sdt>
+      <w:r>
+        <w:t xml:space="preserve">. </w:t>
+      </w:r>
+      <w:r>
+        <w:t>По този начин XML може да постигне ниво на типизация, подобно на JSON</w:t>
+      </w:r>
+      <w:sdt>
+        <w:sdtPr>
+          <w:id w:val="-1733225192"/>
+          <w:citation/>
+        </w:sdtPr>
+        <w:sdtContent>
+          <w:r>
+            <w:fldChar w:fldCharType="begin"/>
+          </w:r>
+          <w:r>
+            <w:rPr>
+              <w:lang w:val="en-US"/>
+            </w:rPr>
+            <w:instrText xml:space="preserve"> CITATION DCr06 \l 1033 </w:instrText>
+          </w:r>
+          <w:r>
+            <w:fldChar w:fldCharType="separate"/>
+          </w:r>
+          <w:r>
+            <w:rPr>
+              <w:noProof/>
+              <w:lang w:val="en-US"/>
+            </w:rPr>
+            <w:t xml:space="preserve"> </w:t>
+          </w:r>
+          <w:r>
+            <w:rPr>
+              <w:noProof/>
+              <w:lang w:val="en-US"/>
+            </w:rPr>
+            <w:t>[4]</w:t>
+          </w:r>
+          <w:r>
+            <w:fldChar w:fldCharType="end"/>
+          </w:r>
+        </w:sdtContent>
+      </w:sdt>
+      <w:sdt>
+        <w:sdtPr>
+          <w:id w:val="2111391025"/>
+          <w:citation/>
+        </w:sdtPr>
+        <w:sdtContent>
+          <w:r>
+            <w:fldChar w:fldCharType="begin"/>
+          </w:r>
+          <w:r>
+            <w:rPr>
+              <w:lang w:val="en-US"/>
+            </w:rPr>
+            <w:instrText xml:space="preserve"> CITATION JSO \l 1033 </w:instrText>
+          </w:r>
+          <w:r>
+            <w:fldChar w:fldCharType="separate"/>
+          </w:r>
+          <w:r>
+            <w:rPr>
+              <w:noProof/>
+              <w:lang w:val="en-US"/>
+            </w:rPr>
+            <w:t xml:space="preserve"> </w:t>
+          </w:r>
+          <w:r>
+            <w:rPr>
+              <w:noProof/>
+              <w:lang w:val="en-US"/>
+            </w:rPr>
+            <w:t>[11]</w:t>
+          </w:r>
+          <w:r>
+            <w:fldChar w:fldCharType="end"/>
+          </w:r>
+        </w:sdtContent>
+      </w:sdt>
+      <w:r>
+        <w:t>, но не по подразбиране, а чрез допълнителна схема или логика на приложението.</w:t>
+      </w:r>
+      <w:r>
+        <w:rPr>
+          <w:lang w:val="en-US"/>
+        </w:rPr>
+        <w:t xml:space="preserve"> </w:t>
+      </w:r>
+    </w:p>
+    <w:p>
+      <w:pPr>
+        <w:ind w:firstLine="708"/>
+        <w:jc w:val="center"/>
+      </w:pPr>
+      <w:r>
+        <w:rPr>
+          <w:lang w:val="en-US"/>
+        </w:rPr>
+        <w:drawing>
+          <wp:inline distT="0" distB="0" distL="0" distR="0" wp14:anchorId="073D064C" wp14:editId="21AB63CA">
+            <wp:extent cx="5731510" cy="1425575"/>
+            <wp:effectExtent l="0" t="0" r="2540" b="3175"/>
+            <wp:docPr id="134408638" name="Picture 1" descr="A screenshot of a computer code&#10;&#10;AI-generated content may be incorrect."/>
+            <wp:cNvGraphicFramePr>
+              <a:graphicFrameLocks xmlns:a="http://schemas.openxmlformats.org/drawingml/2006/main" noChangeAspect="1"/>
+            </wp:cNvGraphicFramePr>
+            <a:graphic xmlns:a="http://schemas.openxmlformats.org/drawingml/2006/main">
+              <a:graphicData uri="http://schemas.openxmlformats.org/drawingml/2006/picture">
+                <pic:pic xmlns:pic="http://schemas.openxmlformats.org/drawingml/2006/picture">
+                  <pic:nvPicPr>
+                    <pic:cNvPr id="134408638" name="Picture 1" descr="A screenshot of a computer code&#10;&#10;AI-generated content may be incorrect."/>
+                    <pic:cNvPicPr/>
+                  </pic:nvPicPr>
+                  <pic:blipFill>
+                    <a:blip r:embed="rId10"/>
+                    <a:stretch>
+                      <a:fillRect/>
+                    </a:stretch>
+                  </pic:blipFill>
+                  <pic:spPr>
+                    <a:xfrm>
+                      <a:off x="0" y="0"/>
+                      <a:ext cx="5731510" cy="1425575"/>
+                    </a:xfrm>
+                    <a:prstGeom prst="rect">
+                      <a:avLst/>
+                    </a:prstGeom>
+                  </pic:spPr>
+                </pic:pic>
+              </a:graphicData>
+            </a:graphic>
+          </wp:inline>
+        </w:drawing>
+      </w:r>
     </w:p>
     <w:p>
       <w:pPr>
@@ -2910,15 +3277,82 @@
           <w:lang w:val="en-US"/>
         </w:rPr>
       </w:pPr>
+      <w:r>
+        <w:t xml:space="preserve">На фигура 4 е показан начин за дефиниране на тип в </w:t>
+      </w:r>
+      <w:r>
+        <w:rPr>
+          <w:lang w:val="en-US"/>
+        </w:rPr>
+        <w:t>XML.</w:t>
+      </w:r>
+    </w:p>
+    <w:p>
+      <w:pPr>
+        <w:ind w:firstLine="708"/>
+        <w:jc w:val="center"/>
+        <w:rPr>
+          <w:lang w:val="en-US"/>
+        </w:rPr>
+      </w:pPr>
+      <w:r>
+        <w:rPr>
+          <w:lang w:val="en-US"/>
+        </w:rPr>
+        <w:drawing>
+          <wp:inline distT="0" distB="0" distL="0" distR="0" wp14:anchorId="15433271" wp14:editId="7A0141A8">
+            <wp:extent cx="4496427" cy="3277057"/>
+            <wp:effectExtent l="0" t="0" r="0" b="0"/>
+            <wp:docPr id="583728585" name="Picture 1" descr="A screen shot of a computer code&#10;&#10;AI-generated content may be incorrect."/>
+            <wp:cNvGraphicFramePr>
+              <a:graphicFrameLocks xmlns:a="http://schemas.openxmlformats.org/drawingml/2006/main" noChangeAspect="1"/>
+            </wp:cNvGraphicFramePr>
+            <a:graphic xmlns:a="http://schemas.openxmlformats.org/drawingml/2006/main">
+              <a:graphicData uri="http://schemas.openxmlformats.org/drawingml/2006/picture">
+                <pic:pic xmlns:pic="http://schemas.openxmlformats.org/drawingml/2006/picture">
+                  <pic:nvPicPr>
+                    <pic:cNvPr id="583728585" name="Picture 1" descr="A screen shot of a computer code&#10;&#10;AI-generated content may be incorrect."/>
+                    <pic:cNvPicPr/>
+                  </pic:nvPicPr>
+                  <pic:blipFill>
+                    <a:blip r:embed="rId11"/>
+                    <a:stretch>
+                      <a:fillRect/>
+                    </a:stretch>
+                  </pic:blipFill>
+                  <pic:spPr>
+                    <a:xfrm>
+                      <a:off x="0" y="0"/>
+                      <a:ext cx="4496427" cy="3277057"/>
+                    </a:xfrm>
+                    <a:prstGeom prst="rect">
+                      <a:avLst/>
+                    </a:prstGeom>
+                  </pic:spPr>
+                </pic:pic>
+              </a:graphicData>
+            </a:graphic>
+          </wp:inline>
+        </w:drawing>
+      </w:r>
     </w:p>
     <w:p>
       <w:pPr>
         <w:ind w:firstLine="708"/>
         <w:jc w:val="right"/>
-        <w:rPr>
-          <w:lang w:val="en-US"/>
-        </w:rPr>
-      </w:pPr>
+      </w:pPr>
+      <w:r>
+        <w:t xml:space="preserve">На фигура 5 е показан </w:t>
+      </w:r>
+      <w:r>
+        <w:rPr>
+          <w:lang w:val="en-US"/>
+        </w:rPr>
+        <w:t>XSD</w:t>
+      </w:r>
+      <w:r>
+        <w:t xml:space="preserve"> начин за дефиниране на тип.</w:t>
+      </w:r>
     </w:p>
     <w:p>
       <w:pPr>
@@ -2933,12 +3367,518 @@
       <w:pPr>
         <w:pStyle w:val="Heading1"/>
       </w:pPr>
-      <w:bookmarkStart w:id="3" w:name="_Toc212933520"/>
+      <w:bookmarkStart w:id="4" w:name="_Toc212982711"/>
       <w:r>
         <w:lastRenderedPageBreak/>
-        <w:t>Предназначение</w:t>
-      </w:r>
-      <w:bookmarkEnd w:id="3"/>
+        <w:t>Разработка</w:t>
+      </w:r>
+      <w:bookmarkEnd w:id="4"/>
+    </w:p>
+    <w:p>
+      <w:pPr>
+        <w:pStyle w:val="Heading2"/>
+        <w:rPr>
+          <w:lang w:val="en-US"/>
+        </w:rPr>
+      </w:pPr>
+      <w:bookmarkStart w:id="5" w:name="_Toc212982712"/>
+      <w:r>
+        <w:rPr>
+          <w:lang w:val="en-US"/>
+        </w:rPr>
+        <w:t>General Overview</w:t>
+      </w:r>
+      <w:bookmarkEnd w:id="5"/>
+    </w:p>
+    <w:p>
+      <w:pPr>
+        <w:ind w:firstLine="708"/>
+        <w:rPr>
+          <w:lang w:val="en-US"/>
+        </w:rPr>
+      </w:pPr>
+      <w:r>
+        <w:t xml:space="preserve">За демонстрация на посочената функционалността е разработено конзолно </w:t>
+      </w:r>
+      <w:r>
+        <w:rPr>
+          <w:lang w:val="en-US"/>
+        </w:rPr>
+        <w:t xml:space="preserve">.Net </w:t>
+      </w:r>
+      <w:r>
+        <w:t>приложение</w:t>
+      </w:r>
+      <w:r>
+        <w:rPr>
+          <w:lang w:val="en-US"/>
+        </w:rPr>
+        <w:t>.</w:t>
+      </w:r>
+      <w:r>
+        <w:t xml:space="preserve"> Целта му е да покаже различията на </w:t>
+      </w:r>
+      <w:r>
+        <w:rPr>
+          <w:lang w:val="en-US"/>
+        </w:rPr>
+        <w:t>JSON</w:t>
+      </w:r>
+      <w:r>
+        <w:t xml:space="preserve"> и </w:t>
+      </w:r>
+      <w:r>
+        <w:rPr>
+          <w:lang w:val="en-US"/>
+        </w:rPr>
+        <w:t>XML</w:t>
+      </w:r>
+      <w:r>
+        <w:t xml:space="preserve"> формата. </w:t>
+      </w:r>
+      <w:r>
+        <w:t xml:space="preserve">Съдържа примери и как може да се имплементира подобна функционалност на </w:t>
+      </w:r>
+      <w:r>
+        <w:rPr>
+          <w:lang w:val="en-US"/>
+        </w:rPr>
+        <w:t>XML.</w:t>
+      </w:r>
+      <w:r>
+        <w:t xml:space="preserve"> Всички </w:t>
+      </w:r>
+      <w:r>
+        <w:rPr>
+          <w:b/>
+          <w:bCs/>
+          <w:lang w:val="en-US"/>
+        </w:rPr>
+        <w:t>.xml</w:t>
+      </w:r>
+      <w:r>
+        <w:t xml:space="preserve">и </w:t>
+      </w:r>
+      <w:r>
+        <w:rPr>
+          <w:b/>
+          <w:bCs/>
+          <w:lang w:val="en-US"/>
+        </w:rPr>
+        <w:t>.</w:t>
+      </w:r>
+      <w:proofErr w:type="spellStart"/>
+      <w:r>
+        <w:rPr>
+          <w:b/>
+          <w:bCs/>
+          <w:lang w:val="en-US"/>
+        </w:rPr>
+        <w:t>json</w:t>
+      </w:r>
+      <w:proofErr w:type="spellEnd"/>
+      <w:r>
+        <w:t xml:space="preserve"> файлове са създадени предварително и могат да бъдат намери в </w:t>
+      </w:r>
+      <w:r>
+        <w:rPr>
+          <w:lang w:val="en-US"/>
+        </w:rPr>
+        <w:t>solution.</w:t>
+      </w:r>
+    </w:p>
+    <w:p>
+      <w:pPr>
+        <w:pStyle w:val="Heading2"/>
+        <w:rPr>
+          <w:lang w:val="en-US"/>
+        </w:rPr>
+      </w:pPr>
+      <w:bookmarkStart w:id="6" w:name="_Toc212982713"/>
+      <w:r>
+        <w:t>Файлова структура</w:t>
+      </w:r>
+      <w:bookmarkEnd w:id="6"/>
+    </w:p>
+    <w:p>
+      <w:pPr>
+        <w:jc w:val="center"/>
+      </w:pPr>
+      <w:r>
+        <w:rPr>
+          <w:lang w:val="en-US"/>
+        </w:rPr>
+        <w:drawing>
+          <wp:inline distT="0" distB="0" distL="0" distR="0" wp14:anchorId="39280A2D" wp14:editId="3D52661B">
+            <wp:extent cx="2391109" cy="2772162"/>
+            <wp:effectExtent l="0" t="0" r="9525" b="9525"/>
+            <wp:docPr id="587148097" name="Picture 1" descr="A screenshot of a computer program&#10;&#10;AI-generated content may be incorrect."/>
+            <wp:cNvGraphicFramePr>
+              <a:graphicFrameLocks xmlns:a="http://schemas.openxmlformats.org/drawingml/2006/main" noChangeAspect="1"/>
+            </wp:cNvGraphicFramePr>
+            <a:graphic xmlns:a="http://schemas.openxmlformats.org/drawingml/2006/main">
+              <a:graphicData uri="http://schemas.openxmlformats.org/drawingml/2006/picture">
+                <pic:pic xmlns:pic="http://schemas.openxmlformats.org/drawingml/2006/picture">
+                  <pic:nvPicPr>
+                    <pic:cNvPr id="587148097" name="Picture 1" descr="A screenshot of a computer program&#10;&#10;AI-generated content may be incorrect."/>
+                    <pic:cNvPicPr/>
+                  </pic:nvPicPr>
+                  <pic:blipFill>
+                    <a:blip r:embed="rId12"/>
+                    <a:stretch>
+                      <a:fillRect/>
+                    </a:stretch>
+                  </pic:blipFill>
+                  <pic:spPr>
+                    <a:xfrm>
+                      <a:off x="0" y="0"/>
+                      <a:ext cx="2391109" cy="2772162"/>
+                    </a:xfrm>
+                    <a:prstGeom prst="rect">
+                      <a:avLst/>
+                    </a:prstGeom>
+                  </pic:spPr>
+                </pic:pic>
+              </a:graphicData>
+            </a:graphic>
+          </wp:inline>
+        </w:drawing>
+      </w:r>
+    </w:p>
+    <w:p>
+      <w:pPr>
+        <w:jc w:val="right"/>
+        <w:rPr>
+          <w:lang w:val="en-US"/>
+        </w:rPr>
+      </w:pPr>
+      <w:r>
+        <w:t xml:space="preserve">На фигура 6 е показана структурата на приложение. Основно ще се наблегне върху </w:t>
+      </w:r>
+      <w:proofErr w:type="spellStart"/>
+      <w:r>
+        <w:rPr>
+          <w:lang w:val="en-US"/>
+        </w:rPr>
+        <w:t>JsonFormat.cs</w:t>
+      </w:r>
+      <w:proofErr w:type="spellEnd"/>
+      <w:r>
+        <w:rPr>
+          <w:lang w:val="en-US"/>
+        </w:rPr>
+        <w:t xml:space="preserve">, </w:t>
+      </w:r>
+      <w:proofErr w:type="spellStart"/>
+      <w:r>
+        <w:rPr>
+          <w:lang w:val="en-US"/>
+        </w:rPr>
+        <w:t>XmlFormat.cs</w:t>
+      </w:r>
+      <w:proofErr w:type="spellEnd"/>
+      <w:r>
+        <w:rPr>
+          <w:lang w:val="en-US"/>
+        </w:rPr>
+        <w:t xml:space="preserve">, </w:t>
+      </w:r>
+      <w:proofErr w:type="spellStart"/>
+      <w:r>
+        <w:rPr>
+          <w:lang w:val="en-US"/>
+        </w:rPr>
+        <w:t>Person.cs</w:t>
+      </w:r>
+      <w:proofErr w:type="spellEnd"/>
+      <w:r>
+        <w:t xml:space="preserve"> и</w:t>
+      </w:r>
+      <w:r>
+        <w:rPr>
+          <w:lang w:val="en-US"/>
+        </w:rPr>
+        <w:t xml:space="preserve"> </w:t>
+      </w:r>
+      <w:proofErr w:type="spellStart"/>
+      <w:r>
+        <w:rPr>
+          <w:lang w:val="en-US"/>
+        </w:rPr>
+        <w:t>Program.cs</w:t>
+      </w:r>
+      <w:proofErr w:type="spellEnd"/>
+    </w:p>
+    <w:p>
+      <w:pPr>
+        <w:jc w:val="right"/>
+        <w:rPr>
+          <w:lang w:val="en-US"/>
+        </w:rPr>
+      </w:pPr>
+    </w:p>
+    <w:p>
+      <w:pPr>
+        <w:jc w:val="right"/>
+        <w:rPr>
+          <w:lang w:val="en-US"/>
+        </w:rPr>
+      </w:pPr>
+    </w:p>
+    <w:p>
+      <w:pPr>
+        <w:jc w:val="right"/>
+        <w:rPr>
+          <w:lang w:val="en-US"/>
+        </w:rPr>
+      </w:pPr>
+    </w:p>
+    <w:p>
+      <w:pPr>
+        <w:jc w:val="right"/>
+        <w:rPr>
+          <w:lang w:val="en-US"/>
+        </w:rPr>
+      </w:pPr>
+    </w:p>
+    <w:p>
+      <w:pPr>
+        <w:jc w:val="right"/>
+        <w:rPr>
+          <w:lang w:val="en-US"/>
+        </w:rPr>
+      </w:pPr>
+    </w:p>
+    <w:p>
+      <w:pPr>
+        <w:jc w:val="right"/>
+        <w:rPr>
+          <w:lang w:val="en-US"/>
+        </w:rPr>
+      </w:pPr>
+    </w:p>
+    <w:p>
+      <w:pPr>
+        <w:jc w:val="right"/>
+        <w:rPr>
+          <w:lang w:val="en-US"/>
+        </w:rPr>
+      </w:pPr>
+    </w:p>
+    <w:p>
+      <w:pPr>
+        <w:jc w:val="right"/>
+        <w:rPr>
+          <w:lang w:val="en-US"/>
+        </w:rPr>
+      </w:pPr>
+    </w:p>
+    <w:p>
+      <w:pPr>
+        <w:jc w:val="right"/>
+        <w:rPr>
+          <w:lang w:val="en-US"/>
+        </w:rPr>
+      </w:pPr>
+    </w:p>
+    <w:p>
+      <w:pPr>
+        <w:jc w:val="right"/>
+        <w:rPr>
+          <w:lang w:val="en-US"/>
+        </w:rPr>
+      </w:pPr>
+    </w:p>
+    <w:p>
+      <w:pPr>
+        <w:pStyle w:val="Heading2"/>
+        <w:rPr>
+          <w:lang w:val="en-US"/>
+        </w:rPr>
+      </w:pPr>
+      <w:r>
+        <w:rPr>
+          <w:lang w:val="en-US"/>
+        </w:rPr>
+        <w:lastRenderedPageBreak/>
+        <w:t>JsonFormat.cs</w:t>
+      </w:r>
+    </w:p>
+    <w:p>
+      <w:pPr>
+        <w:jc w:val="left"/>
+        <w:rPr>
+          <w:lang w:val="en-US"/>
+        </w:rPr>
+      </w:pPr>
+      <w:r>
+        <w:rPr>
+          <w:lang w:val="en-US"/>
+        </w:rPr>
+        <w:drawing>
+          <wp:inline distT="0" distB="0" distL="0" distR="0" wp14:anchorId="19468472" wp14:editId="098237CB">
+            <wp:extent cx="5731510" cy="2871470"/>
+            <wp:effectExtent l="0" t="0" r="2540" b="5080"/>
+            <wp:docPr id="685428630" name="Picture 1" descr="A screenshot of a computer code&#10;&#10;AI-generated content may be incorrect."/>
+            <wp:cNvGraphicFramePr>
+              <a:graphicFrameLocks xmlns:a="http://schemas.openxmlformats.org/drawingml/2006/main" noChangeAspect="1"/>
+            </wp:cNvGraphicFramePr>
+            <a:graphic xmlns:a="http://schemas.openxmlformats.org/drawingml/2006/main">
+              <a:graphicData uri="http://schemas.openxmlformats.org/drawingml/2006/picture">
+                <pic:pic xmlns:pic="http://schemas.openxmlformats.org/drawingml/2006/picture">
+                  <pic:nvPicPr>
+                    <pic:cNvPr id="685428630" name="Picture 1" descr="A screenshot of a computer code&#10;&#10;AI-generated content may be incorrect."/>
+                    <pic:cNvPicPr/>
+                  </pic:nvPicPr>
+                  <pic:blipFill>
+                    <a:blip r:embed="rId13"/>
+                    <a:stretch>
+                      <a:fillRect/>
+                    </a:stretch>
+                  </pic:blipFill>
+                  <pic:spPr>
+                    <a:xfrm>
+                      <a:off x="0" y="0"/>
+                      <a:ext cx="5731510" cy="2871470"/>
+                    </a:xfrm>
+                    <a:prstGeom prst="rect">
+                      <a:avLst/>
+                    </a:prstGeom>
+                  </pic:spPr>
+                </pic:pic>
+              </a:graphicData>
+            </a:graphic>
+          </wp:inline>
+        </w:drawing>
+      </w:r>
+    </w:p>
+    <w:p>
+      <w:pPr>
+        <w:jc w:val="left"/>
+        <w:rPr>
+          <w:lang w:val="en-US"/>
+        </w:rPr>
+      </w:pPr>
+    </w:p>
+    <w:p>
+      <w:pPr>
+        <w:jc w:val="left"/>
+        <w:rPr>
+          <w:lang w:val="en-US"/>
+        </w:rPr>
+      </w:pPr>
+    </w:p>
+    <w:p>
+      <w:pPr>
+        <w:jc w:val="left"/>
+        <w:rPr>
+          <w:lang w:val="en-US"/>
+        </w:rPr>
+      </w:pPr>
+    </w:p>
+    <w:p>
+      <w:pPr>
+        <w:jc w:val="left"/>
+        <w:rPr>
+          <w:lang w:val="en-US"/>
+        </w:rPr>
+      </w:pPr>
+    </w:p>
+    <w:p>
+      <w:pPr>
+        <w:jc w:val="left"/>
+        <w:rPr>
+          <w:lang w:val="en-US"/>
+        </w:rPr>
+      </w:pPr>
+    </w:p>
+    <w:p>
+      <w:pPr>
+        <w:jc w:val="left"/>
+        <w:rPr>
+          <w:lang w:val="en-US"/>
+        </w:rPr>
+      </w:pPr>
+    </w:p>
+    <w:p>
+      <w:pPr>
+        <w:jc w:val="left"/>
+        <w:rPr>
+          <w:lang w:val="en-US"/>
+        </w:rPr>
+      </w:pPr>
+    </w:p>
+    <w:p>
+      <w:pPr>
+        <w:jc w:val="left"/>
+        <w:rPr>
+          <w:lang w:val="en-US"/>
+        </w:rPr>
+      </w:pPr>
+    </w:p>
+    <w:p>
+      <w:pPr>
+        <w:jc w:val="left"/>
+        <w:rPr>
+          <w:lang w:val="en-US"/>
+        </w:rPr>
+      </w:pPr>
+    </w:p>
+    <w:p>
+      <w:pPr>
+        <w:jc w:val="left"/>
+        <w:rPr>
+          <w:lang w:val="en-US"/>
+        </w:rPr>
+      </w:pPr>
+    </w:p>
+    <w:p>
+      <w:pPr>
+        <w:jc w:val="left"/>
+        <w:rPr>
+          <w:lang w:val="en-US"/>
+        </w:rPr>
+      </w:pPr>
+    </w:p>
+    <w:p>
+      <w:pPr>
+        <w:jc w:val="left"/>
+        <w:rPr>
+          <w:lang w:val="en-US"/>
+        </w:rPr>
+      </w:pPr>
+    </w:p>
+    <w:p>
+      <w:pPr>
+        <w:jc w:val="left"/>
+        <w:rPr>
+          <w:lang w:val="en-US"/>
+        </w:rPr>
+      </w:pPr>
+    </w:p>
+    <w:p>
+      <w:pPr>
+        <w:jc w:val="left"/>
+        <w:rPr>
+          <w:lang w:val="en-US"/>
+        </w:rPr>
+      </w:pPr>
+    </w:p>
+    <w:p>
+      <w:pPr>
+        <w:jc w:val="left"/>
+        <w:rPr>
+          <w:lang w:val="en-US"/>
+        </w:rPr>
+      </w:pPr>
+    </w:p>
+    <w:p>
+      <w:pPr>
+        <w:jc w:val="left"/>
+        <w:rPr>
+          <w:lang w:val="en-US"/>
+        </w:rPr>
+      </w:pPr>
     </w:p>
     <w:p>
       <w:pPr>
@@ -2947,43 +3887,15 @@
           <w:lang w:val="en-US"/>
         </w:rPr>
       </w:pPr>
-      <w:bookmarkStart w:id="4" w:name="_Toc212933521"/>
-      <w:r>
-        <w:t>Специфична функционалност</w:t>
-      </w:r>
-      <w:bookmarkEnd w:id="4"/>
-    </w:p>
-    <w:p>
-      <w:pPr>
-        <w:pStyle w:val="Heading1"/>
-      </w:pPr>
-      <w:bookmarkStart w:id="5" w:name="_Toc212933522"/>
-      <w:r>
-        <w:t>Разработка</w:t>
-      </w:r>
-      <w:bookmarkEnd w:id="5"/>
-    </w:p>
-    <w:p>
-      <w:pPr>
-        <w:pStyle w:val="Heading1"/>
-        <w:rPr>
-          <w:lang w:val="en-US"/>
-        </w:rPr>
-      </w:pPr>
-      <w:bookmarkStart w:id="6" w:name="_Toc212933523"/>
-      <w:r>
+      <w:bookmarkStart w:id="7" w:name="_Toc212982714"/>
+      <w:r>
+        <w:lastRenderedPageBreak/>
         <w:t>Описание по разработката</w:t>
       </w:r>
-      <w:bookmarkEnd w:id="6"/>
-    </w:p>
-    <w:bookmarkStart w:id="7" w:name="_Toc212933524" w:displacedByCustomXml="next"/>
+      <w:bookmarkEnd w:id="7"/>
+    </w:p>
     <w:sdt>
       <w:sdtPr>
-        <w:rPr>
-          <w:rFonts w:eastAsiaTheme="minorHAnsi" w:cstheme="minorBidi"/>
-          <w:sz w:val="24"/>
-          <w:szCs w:val="24"/>
-        </w:rPr>
         <w:id w:val="1457440359"/>
         <w:docPartObj>
           <w:docPartGallery w:val="Bibliographies"/>
@@ -2999,32 +3911,562 @@
       <w:sdtContent>
         <w:p>
           <w:pPr>
-            <w:pStyle w:val="Heading1"/>
+            <w:rPr>
+              <w:rFonts w:asciiTheme="minorHAnsi" w:hAnsiTheme="minorHAnsi"/>
+              <w:noProof/>
+            </w:rPr>
           </w:pPr>
           <w:r>
+            <w:rPr>
+              <w:rStyle w:val="Heading1Char"/>
+            </w:rPr>
             <w:t>Цитирани източници</w:t>
           </w:r>
-          <w:bookmarkEnd w:id="7"/>
+          <w:r>
+            <w:fldChar w:fldCharType="begin"/>
+          </w:r>
+          <w:r>
+            <w:instrText>BIBLIOGRAPHY</w:instrText>
+          </w:r>
+          <w:r>
+            <w:fldChar w:fldCharType="separate"/>
+          </w:r>
+        </w:p>
+        <w:tbl>
+          <w:tblPr>
+            <w:tblW w:w="5000" w:type="pct"/>
+            <w:tblCellSpacing w:w="15" w:type="dxa"/>
+            <w:tblCellMar>
+              <w:top w:w="15" w:type="dxa"/>
+              <w:left w:w="15" w:type="dxa"/>
+              <w:bottom w:w="15" w:type="dxa"/>
+              <w:right w:w="15" w:type="dxa"/>
+            </w:tblCellMar>
+            <w:tblLook w:val="04A0" w:firstRow="1" w:lastRow="0" w:firstColumn="1" w:lastColumn="0" w:noHBand="0" w:noVBand="1"/>
+          </w:tblPr>
+          <w:tblGrid>
+            <w:gridCol w:w="475"/>
+            <w:gridCol w:w="8551"/>
+          </w:tblGrid>
+          <w:tr>
+            <w:trPr>
+              <w:divId w:val="1210803721"/>
+              <w:tblCellSpacing w:w="15" w:type="dxa"/>
+            </w:trPr>
+            <w:tc>
+              <w:tcPr>
+                <w:tcW w:w="50" w:type="pct"/>
+                <w:hideMark/>
+              </w:tcPr>
+              <w:p>
+                <w:pPr>
+                  <w:pStyle w:val="Bibliography"/>
+                  <w:rPr>
+                    <w:noProof/>
+                    <w:kern w:val="0"/>
+                    <w14:ligatures w14:val="none"/>
+                  </w:rPr>
+                </w:pPr>
+                <w:r>
+                  <w:rPr>
+                    <w:noProof/>
+                  </w:rPr>
+                  <w:t xml:space="preserve">[1] </w:t>
+                </w:r>
+              </w:p>
+            </w:tc>
+            <w:tc>
+              <w:tcPr>
+                <w:tcW w:w="0" w:type="auto"/>
+                <w:hideMark/>
+              </w:tcPr>
+              <w:p>
+                <w:pPr>
+                  <w:pStyle w:val="Bibliography"/>
+                  <w:rPr>
+                    <w:noProof/>
+                  </w:rPr>
+                </w:pPr>
+                <w:r>
+                  <w:rPr>
+                    <w:noProof/>
+                  </w:rPr>
+                  <w:t>„Unicodes,“ [Онлайн]. Available: https://unicodes.jessetane.com/.</w:t>
+                </w:r>
+              </w:p>
+            </w:tc>
+          </w:tr>
+          <w:tr>
+            <w:trPr>
+              <w:divId w:val="1210803721"/>
+              <w:tblCellSpacing w:w="15" w:type="dxa"/>
+            </w:trPr>
+            <w:tc>
+              <w:tcPr>
+                <w:tcW w:w="50" w:type="pct"/>
+                <w:hideMark/>
+              </w:tcPr>
+              <w:p>
+                <w:pPr>
+                  <w:pStyle w:val="Bibliography"/>
+                  <w:rPr>
+                    <w:noProof/>
+                  </w:rPr>
+                </w:pPr>
+                <w:r>
+                  <w:rPr>
+                    <w:noProof/>
+                  </w:rPr>
+                  <w:t xml:space="preserve">[2] </w:t>
+                </w:r>
+              </w:p>
+            </w:tc>
+            <w:tc>
+              <w:tcPr>
+                <w:tcW w:w="0" w:type="auto"/>
+                <w:hideMark/>
+              </w:tcPr>
+              <w:p>
+                <w:pPr>
+                  <w:pStyle w:val="Bibliography"/>
+                  <w:rPr>
+                    <w:noProof/>
+                  </w:rPr>
+                </w:pPr>
+                <w:r>
+                  <w:rPr>
+                    <w:noProof/>
+                  </w:rPr>
+                  <w:t>„json,“ [Онлайн]. Available: https://www.json.org/json-en.html.</w:t>
+                </w:r>
+              </w:p>
+            </w:tc>
+          </w:tr>
+          <w:tr>
+            <w:trPr>
+              <w:divId w:val="1210803721"/>
+              <w:tblCellSpacing w:w="15" w:type="dxa"/>
+            </w:trPr>
+            <w:tc>
+              <w:tcPr>
+                <w:tcW w:w="50" w:type="pct"/>
+                <w:hideMark/>
+              </w:tcPr>
+              <w:p>
+                <w:pPr>
+                  <w:pStyle w:val="Bibliography"/>
+                  <w:rPr>
+                    <w:noProof/>
+                  </w:rPr>
+                </w:pPr>
+                <w:r>
+                  <w:rPr>
+                    <w:noProof/>
+                  </w:rPr>
+                  <w:t xml:space="preserve">[3] </w:t>
+                </w:r>
+              </w:p>
+            </w:tc>
+            <w:tc>
+              <w:tcPr>
+                <w:tcW w:w="0" w:type="auto"/>
+                <w:hideMark/>
+              </w:tcPr>
+              <w:p>
+                <w:pPr>
+                  <w:pStyle w:val="Bibliography"/>
+                  <w:rPr>
+                    <w:noProof/>
+                  </w:rPr>
+                </w:pPr>
+                <w:r>
+                  <w:rPr>
+                    <w:noProof/>
+                  </w:rPr>
+                  <w:t>„ECMA-404,“ December 2017. [Онлайн]. Available: https://ecma-international.org/wp-content/uploads/ECMA-404_2nd_edition_december_2017.pdf.</w:t>
+                </w:r>
+              </w:p>
+            </w:tc>
+          </w:tr>
+          <w:tr>
+            <w:trPr>
+              <w:divId w:val="1210803721"/>
+              <w:tblCellSpacing w:w="15" w:type="dxa"/>
+            </w:trPr>
+            <w:tc>
+              <w:tcPr>
+                <w:tcW w:w="50" w:type="pct"/>
+                <w:hideMark/>
+              </w:tcPr>
+              <w:p>
+                <w:pPr>
+                  <w:pStyle w:val="Bibliography"/>
+                  <w:rPr>
+                    <w:noProof/>
+                  </w:rPr>
+                </w:pPr>
+                <w:r>
+                  <w:rPr>
+                    <w:noProof/>
+                  </w:rPr>
+                  <w:t xml:space="preserve">[4] </w:t>
+                </w:r>
+              </w:p>
+            </w:tc>
+            <w:tc>
+              <w:tcPr>
+                <w:tcW w:w="0" w:type="auto"/>
+                <w:hideMark/>
+              </w:tcPr>
+              <w:p>
+                <w:pPr>
+                  <w:pStyle w:val="Bibliography"/>
+                  <w:rPr>
+                    <w:noProof/>
+                  </w:rPr>
+                </w:pPr>
+                <w:r>
+                  <w:rPr>
+                    <w:noProof/>
+                  </w:rPr>
+                  <w:t>D. Crockford, „rfc4627,“ Network Working Group , July 2006. [Онлайн]. Available: https://www.ietf.org/rfc/rfc4627.txt.</w:t>
+                </w:r>
+              </w:p>
+            </w:tc>
+          </w:tr>
+          <w:tr>
+            <w:trPr>
+              <w:divId w:val="1210803721"/>
+              <w:tblCellSpacing w:w="15" w:type="dxa"/>
+            </w:trPr>
+            <w:tc>
+              <w:tcPr>
+                <w:tcW w:w="50" w:type="pct"/>
+                <w:hideMark/>
+              </w:tcPr>
+              <w:p>
+                <w:pPr>
+                  <w:pStyle w:val="Bibliography"/>
+                  <w:rPr>
+                    <w:noProof/>
+                  </w:rPr>
+                </w:pPr>
+                <w:r>
+                  <w:rPr>
+                    <w:noProof/>
+                  </w:rPr>
+                  <w:t xml:space="preserve">[5] </w:t>
+                </w:r>
+              </w:p>
+            </w:tc>
+            <w:tc>
+              <w:tcPr>
+                <w:tcW w:w="0" w:type="auto"/>
+                <w:hideMark/>
+              </w:tcPr>
+              <w:p>
+                <w:pPr>
+                  <w:pStyle w:val="Bibliography"/>
+                  <w:rPr>
+                    <w:noProof/>
+                  </w:rPr>
+                </w:pPr>
+                <w:r>
+                  <w:rPr>
+                    <w:noProof/>
+                  </w:rPr>
+                  <w:t>„what-is-xml,“ Amazon AWS, [Онлайн]. Available: https://aws.amazon.com/what-is/xml/.</w:t>
+                </w:r>
+              </w:p>
+            </w:tc>
+          </w:tr>
+          <w:tr>
+            <w:trPr>
+              <w:divId w:val="1210803721"/>
+              <w:tblCellSpacing w:w="15" w:type="dxa"/>
+            </w:trPr>
+            <w:tc>
+              <w:tcPr>
+                <w:tcW w:w="50" w:type="pct"/>
+                <w:hideMark/>
+              </w:tcPr>
+              <w:p>
+                <w:pPr>
+                  <w:pStyle w:val="Bibliography"/>
+                  <w:rPr>
+                    <w:noProof/>
+                  </w:rPr>
+                </w:pPr>
+                <w:r>
+                  <w:rPr>
+                    <w:noProof/>
+                  </w:rPr>
+                  <w:t xml:space="preserve">[6] </w:t>
+                </w:r>
+              </w:p>
+            </w:tc>
+            <w:tc>
+              <w:tcPr>
+                <w:tcW w:w="0" w:type="auto"/>
+                <w:hideMark/>
+              </w:tcPr>
+              <w:p>
+                <w:pPr>
+                  <w:pStyle w:val="Bibliography"/>
+                  <w:rPr>
+                    <w:noProof/>
+                  </w:rPr>
+                </w:pPr>
+                <w:r>
+                  <w:rPr>
+                    <w:noProof/>
+                  </w:rPr>
+                  <w:t>„SAML,“ webopedia, [Онлайн]. Available: https://www.webopedia.com/definitions/saml/.</w:t>
+                </w:r>
+              </w:p>
+            </w:tc>
+          </w:tr>
+          <w:tr>
+            <w:trPr>
+              <w:divId w:val="1210803721"/>
+              <w:tblCellSpacing w:w="15" w:type="dxa"/>
+            </w:trPr>
+            <w:tc>
+              <w:tcPr>
+                <w:tcW w:w="50" w:type="pct"/>
+                <w:hideMark/>
+              </w:tcPr>
+              <w:p>
+                <w:pPr>
+                  <w:pStyle w:val="Bibliography"/>
+                  <w:rPr>
+                    <w:noProof/>
+                  </w:rPr>
+                </w:pPr>
+                <w:r>
+                  <w:rPr>
+                    <w:noProof/>
+                  </w:rPr>
+                  <w:t xml:space="preserve">[7] </w:t>
+                </w:r>
+              </w:p>
+            </w:tc>
+            <w:tc>
+              <w:tcPr>
+                <w:tcW w:w="0" w:type="auto"/>
+                <w:hideMark/>
+              </w:tcPr>
+              <w:p>
+                <w:pPr>
+                  <w:pStyle w:val="Bibliography"/>
+                  <w:rPr>
+                    <w:noProof/>
+                  </w:rPr>
+                </w:pPr>
+                <w:r>
+                  <w:rPr>
+                    <w:noProof/>
+                  </w:rPr>
+                  <w:t>K. Lane, „SOAP API,“ Postman, 28 June 2023. [Онлайн]. Available: https://blog.postman.com/soap-api-definition/.</w:t>
+                </w:r>
+              </w:p>
+            </w:tc>
+          </w:tr>
+          <w:tr>
+            <w:trPr>
+              <w:divId w:val="1210803721"/>
+              <w:tblCellSpacing w:w="15" w:type="dxa"/>
+            </w:trPr>
+            <w:tc>
+              <w:tcPr>
+                <w:tcW w:w="50" w:type="pct"/>
+                <w:hideMark/>
+              </w:tcPr>
+              <w:p>
+                <w:pPr>
+                  <w:pStyle w:val="Bibliography"/>
+                  <w:rPr>
+                    <w:noProof/>
+                  </w:rPr>
+                </w:pPr>
+                <w:r>
+                  <w:rPr>
+                    <w:noProof/>
+                  </w:rPr>
+                  <w:t xml:space="preserve">[8] </w:t>
+                </w:r>
+              </w:p>
+            </w:tc>
+            <w:tc>
+              <w:tcPr>
+                <w:tcW w:w="0" w:type="auto"/>
+                <w:hideMark/>
+              </w:tcPr>
+              <w:p>
+                <w:pPr>
+                  <w:pStyle w:val="Bibliography"/>
+                  <w:rPr>
+                    <w:noProof/>
+                  </w:rPr>
+                </w:pPr>
+                <w:r>
+                  <w:rPr>
+                    <w:noProof/>
+                  </w:rPr>
+                  <w:t>„storing-primitives,“ stackoverflow, [Онлайн]. Available: https://stackoverflow.com/questions/50183989/storing-primitives-in-xml.</w:t>
+                </w:r>
+              </w:p>
+            </w:tc>
+          </w:tr>
+          <w:tr>
+            <w:trPr>
+              <w:divId w:val="1210803721"/>
+              <w:tblCellSpacing w:w="15" w:type="dxa"/>
+            </w:trPr>
+            <w:tc>
+              <w:tcPr>
+                <w:tcW w:w="50" w:type="pct"/>
+                <w:hideMark/>
+              </w:tcPr>
+              <w:p>
+                <w:pPr>
+                  <w:pStyle w:val="Bibliography"/>
+                  <w:rPr>
+                    <w:noProof/>
+                  </w:rPr>
+                </w:pPr>
+                <w:r>
+                  <w:rPr>
+                    <w:noProof/>
+                  </w:rPr>
+                  <w:t xml:space="preserve">[9] </w:t>
+                </w:r>
+              </w:p>
+            </w:tc>
+            <w:tc>
+              <w:tcPr>
+                <w:tcW w:w="0" w:type="auto"/>
+                <w:hideMark/>
+              </w:tcPr>
+              <w:p>
+                <w:pPr>
+                  <w:pStyle w:val="Bibliography"/>
+                  <w:rPr>
+                    <w:noProof/>
+                  </w:rPr>
+                </w:pPr>
+                <w:r>
+                  <w:rPr>
+                    <w:noProof/>
+                  </w:rPr>
+                  <w:t>„XSD,“ microsoft, [Онлайн]. Available: https://learn.microsoft.com/en-us/previous-versions/windows/desktop/ms764635(v=vs.85).</w:t>
+                </w:r>
+              </w:p>
+            </w:tc>
+          </w:tr>
+          <w:tr>
+            <w:trPr>
+              <w:divId w:val="1210803721"/>
+              <w:tblCellSpacing w:w="15" w:type="dxa"/>
+            </w:trPr>
+            <w:tc>
+              <w:tcPr>
+                <w:tcW w:w="50" w:type="pct"/>
+                <w:hideMark/>
+              </w:tcPr>
+              <w:p>
+                <w:pPr>
+                  <w:pStyle w:val="Bibliography"/>
+                  <w:rPr>
+                    <w:noProof/>
+                  </w:rPr>
+                </w:pPr>
+                <w:r>
+                  <w:rPr>
+                    <w:noProof/>
+                  </w:rPr>
+                  <w:t xml:space="preserve">[10] </w:t>
+                </w:r>
+              </w:p>
+            </w:tc>
+            <w:tc>
+              <w:tcPr>
+                <w:tcW w:w="0" w:type="auto"/>
+                <w:hideMark/>
+              </w:tcPr>
+              <w:p>
+                <w:pPr>
+                  <w:pStyle w:val="Bibliography"/>
+                  <w:rPr>
+                    <w:noProof/>
+                  </w:rPr>
+                </w:pPr>
+                <w:r>
+                  <w:rPr>
+                    <w:noProof/>
+                  </w:rPr>
+                  <w:t>„XSD Schema,“ w3schools, [Онлайн]. Available: https://www.w3schools.com/xml/schema_intro.asp.</w:t>
+                </w:r>
+              </w:p>
+            </w:tc>
+          </w:tr>
+          <w:tr>
+            <w:trPr>
+              <w:divId w:val="1210803721"/>
+              <w:tblCellSpacing w:w="15" w:type="dxa"/>
+            </w:trPr>
+            <w:tc>
+              <w:tcPr>
+                <w:tcW w:w="50" w:type="pct"/>
+                <w:hideMark/>
+              </w:tcPr>
+              <w:p>
+                <w:pPr>
+                  <w:pStyle w:val="Bibliography"/>
+                  <w:rPr>
+                    <w:noProof/>
+                  </w:rPr>
+                </w:pPr>
+                <w:r>
+                  <w:rPr>
+                    <w:noProof/>
+                  </w:rPr>
+                  <w:t xml:space="preserve">[11] </w:t>
+                </w:r>
+              </w:p>
+            </w:tc>
+            <w:tc>
+              <w:tcPr>
+                <w:tcW w:w="0" w:type="auto"/>
+                <w:hideMark/>
+              </w:tcPr>
+              <w:p>
+                <w:pPr>
+                  <w:pStyle w:val="Bibliography"/>
+                  <w:rPr>
+                    <w:noProof/>
+                  </w:rPr>
+                </w:pPr>
+                <w:r>
+                  <w:rPr>
+                    <w:noProof/>
+                  </w:rPr>
+                  <w:t>„JSON primitives,“ yugabyte, [Онлайн]. Available: https://docs.yugabyte.com/preview/api/ysql/datatypes/type_json/primitive-and-compound-data-types/.</w:t>
+                </w:r>
+              </w:p>
+            </w:tc>
+          </w:tr>
+        </w:tbl>
+        <w:p>
+          <w:pPr>
+            <w:divId w:val="1210803721"/>
+            <w:rPr>
+              <w:rFonts w:eastAsia="Times New Roman"/>
+              <w:noProof/>
+            </w:rPr>
+          </w:pPr>
         </w:p>
         <w:p>
-          <w:r>
-            <w:fldChar w:fldCharType="begin"/>
-          </w:r>
-          <w:r>
-            <w:instrText>BIBLIOGRAPHY</w:instrText>
-          </w:r>
-          <w:r>
-            <w:fldChar w:fldCharType="separate"/>
-          </w:r>
-          <w:r>
-            <w:rPr>
-              <w:b/>
-              <w:bCs/>
-              <w:noProof/>
-              <w:lang w:val="en-US"/>
-            </w:rPr>
-            <w:t>There are no sources in the current document.</w:t>
-          </w:r>
           <w:r>
             <w:rPr>
               <w:b/>
@@ -4089,18 +5531,18 @@
     <w:next w:val="Normal"/>
     <w:link w:val="Heading2Char"/>
     <w:uiPriority w:val="9"/>
-    <w:semiHidden/>
     <w:unhideWhenUsed/>
     <w:qFormat/>
-    <w:rsid w:val="00575325"/>
+    <w:rsid w:val="003313DD"/>
     <w:pPr>
       <w:keepNext/>
       <w:keepLines/>
       <w:spacing w:before="160" w:after="80"/>
+      <w:jc w:val="left"/>
       <w:outlineLvl w:val="1"/>
     </w:pPr>
     <w:rPr>
-      <w:rFonts w:asciiTheme="majorHAnsi" w:eastAsiaTheme="majorEastAsia" w:hAnsiTheme="majorHAnsi" w:cstheme="majorBidi"/>
+      <w:rFonts w:eastAsiaTheme="majorEastAsia" w:cstheme="majorBidi"/>
       <w:color w:val="0F4761" w:themeColor="accent1" w:themeShade="BF"/>
       <w:sz w:val="32"/>
       <w:szCs w:val="32"/>
@@ -4304,10 +5746,9 @@
     <w:basedOn w:val="DefaultParagraphFont"/>
     <w:link w:val="Heading2"/>
     <w:uiPriority w:val="9"/>
-    <w:semiHidden/>
-    <w:rsid w:val="00575325"/>
+    <w:rsid w:val="003313DD"/>
     <w:rPr>
-      <w:rFonts w:asciiTheme="majorHAnsi" w:eastAsiaTheme="majorEastAsia" w:hAnsiTheme="majorHAnsi" w:cstheme="majorBidi"/>
+      <w:rFonts w:ascii="Times New Roman" w:eastAsiaTheme="majorEastAsia" w:hAnsi="Times New Roman" w:cstheme="majorBidi"/>
       <w:color w:val="0F4761" w:themeColor="accent1" w:themeShade="BF"/>
       <w:sz w:val="32"/>
       <w:szCs w:val="32"/>
@@ -4777,6 +6218,27 @@
       <w:u w:val="single"/>
     </w:rPr>
   </w:style>
+  <w:style w:type="paragraph" w:styleId="Bibliography">
+    <w:name w:val="Bibliography"/>
+    <w:basedOn w:val="Normal"/>
+    <w:next w:val="Normal"/>
+    <w:uiPriority w:val="37"/>
+    <w:unhideWhenUsed/>
+    <w:rsid w:val="00256CE1"/>
+  </w:style>
+  <w:style w:type="paragraph" w:styleId="TOC2">
+    <w:name w:val="toc 2"/>
+    <w:basedOn w:val="Normal"/>
+    <w:next w:val="Normal"/>
+    <w:autoRedefine/>
+    <w:uiPriority w:val="39"/>
+    <w:unhideWhenUsed/>
+    <w:rsid w:val="00C23272"/>
+    <w:pPr>
+      <w:spacing w:after="100"/>
+      <w:ind w:left="240"/>
+    </w:pPr>
+  </w:style>
 </w:styles>
 </file>
 
@@ -5096,11 +6558,130 @@
 </file>
 
 <file path=customXml/item1.xml><?xml version="1.0" encoding="utf-8"?>
-<b:Sources xmlns:b="http://schemas.openxmlformats.org/officeDocument/2006/bibliography" xmlns="http://schemas.openxmlformats.org/officeDocument/2006/bibliography" SelectedStyle="\IEEE2006OfficeOnline.xsl" StyleName="IEEE" Version="2006"/>
+<b:Sources xmlns:b="http://schemas.openxmlformats.org/officeDocument/2006/bibliography" xmlns="http://schemas.openxmlformats.org/officeDocument/2006/bibliography" SelectedStyle="\IEEE2006OfficeOnline.xsl" StyleName="IEEE" Version="2006">
+  <b:Source>
+    <b:Tag>DCr06</b:Tag>
+    <b:SourceType>InternetSite</b:SourceType>
+    <b:Guid>{E5714749-110B-43E8-9C2B-626C54C088C4}</b:Guid>
+    <b:Author>
+      <b:Author>
+        <b:Corporate>D. Crockford</b:Corporate>
+      </b:Author>
+    </b:Author>
+    <b:Title>rfc4627</b:Title>
+    <b:ProductionCompany>Network Working Group  </b:ProductionCompany>
+    <b:Year>2006</b:Year>
+    <b:Month>July</b:Month>
+    <b:URL>https://www.ietf.org/rfc/rfc4627.txt</b:URL>
+    <b:RefOrder>4</b:RefOrder>
+  </b:Source>
+  <b:Source>
+    <b:Tag>Uni</b:Tag>
+    <b:SourceType>InternetSite</b:SourceType>
+    <b:Guid>{4EFB1994-164B-4E21-A584-DED935E492D3}</b:Guid>
+    <b:Title>Unicodes</b:Title>
+    <b:URL>https://unicodes.jessetane.com/</b:URL>
+    <b:RefOrder>1</b:RefOrder>
+  </b:Source>
+  <b:Source>
+    <b:Tag>jso</b:Tag>
+    <b:SourceType>InternetSite</b:SourceType>
+    <b:Guid>{E6CF4A27-5141-4412-8572-491B8FAB8530}</b:Guid>
+    <b:Title>json</b:Title>
+    <b:URL>https://www.json.org/json-en.html</b:URL>
+    <b:RefOrder>2</b:RefOrder>
+  </b:Source>
+  <b:Source>
+    <b:Tag>ECM17</b:Tag>
+    <b:SourceType>InternetSite</b:SourceType>
+    <b:Guid>{666042AD-0B56-4FAE-879F-BC51284F7096}</b:Guid>
+    <b:Title>ECMA-404</b:Title>
+    <b:Year>2017</b:Year>
+    <b:Month>December</b:Month>
+    <b:URL>https://ecma-international.org/wp-content/uploads/ECMA-404_2nd_edition_december_2017.pdf</b:URL>
+    <b:RefOrder>3</b:RefOrder>
+  </b:Source>
+  <b:Source>
+    <b:Tag>wha</b:Tag>
+    <b:SourceType>InternetSite</b:SourceType>
+    <b:Guid>{B0F8C257-4E64-4299-B7FE-0E7ACD547CB4}</b:Guid>
+    <b:Title>what-is-xml</b:Title>
+    <b:ProductionCompany>Amazon AWS</b:ProductionCompany>
+    <b:URL>https://aws.amazon.com/what-is/xml/</b:URL>
+    <b:RefOrder>5</b:RefOrder>
+  </b:Source>
+  <b:Source>
+    <b:Tag>SAM</b:Tag>
+    <b:SourceType>InternetSite</b:SourceType>
+    <b:Guid>{05092905-C36E-4238-9855-997FC3A845F7}</b:Guid>
+    <b:Title>SAML</b:Title>
+    <b:ProductionCompany>webopedia</b:ProductionCompany>
+    <b:URL>https://www.webopedia.com/definitions/saml/</b:URL>
+    <b:RefOrder>6</b:RefOrder>
+  </b:Source>
+  <b:Source>
+    <b:Tag>SOAP</b:Tag>
+    <b:SourceType>InternetSite</b:SourceType>
+    <b:Guid>{C0C75314-445E-4B13-88E0-6EAFE49145FA}</b:Guid>
+    <b:Author>
+      <b:Author>
+        <b:NameList>
+          <b:Person>
+            <b:Last>Lane</b:Last>
+            <b:First>Kin</b:First>
+          </b:Person>
+        </b:NameList>
+      </b:Author>
+    </b:Author>
+    <b:Title>SOAP API</b:Title>
+    <b:ProductionCompany>Postman</b:ProductionCompany>
+    <b:Year>2023</b:Year>
+    <b:Month>June</b:Month>
+    <b:Day>28</b:Day>
+    <b:URL>https://blog.postman.com/soap-api-definition/</b:URL>
+    <b:RefOrder>7</b:RefOrder>
+  </b:Source>
+  <b:Source>
+    <b:Tag>sto</b:Tag>
+    <b:SourceType>InternetSite</b:SourceType>
+    <b:Guid>{17D52363-3B94-4395-817B-ADA86C3F1DD4}</b:Guid>
+    <b:Title>storing-primitives</b:Title>
+    <b:ProductionCompany>stackoverflow</b:ProductionCompany>
+    <b:URL>https://stackoverflow.com/questions/50183989/storing-primitives-in-xml</b:URL>
+    <b:RefOrder>8</b:RefOrder>
+  </b:Source>
+  <b:Source>
+    <b:Tag>JSO</b:Tag>
+    <b:SourceType>InternetSite</b:SourceType>
+    <b:Guid>{D88377FB-ABB9-4E35-B219-5F5889A8D969}</b:Guid>
+    <b:Title>JSON primitives</b:Title>
+    <b:ProductionCompany>yugabyte</b:ProductionCompany>
+    <b:URL>https://docs.yugabyte.com/preview/api/ysql/datatypes/type_json/primitive-and-compound-data-types/</b:URL>
+    <b:RefOrder>11</b:RefOrder>
+  </b:Source>
+  <b:Source>
+    <b:Tag>XSD</b:Tag>
+    <b:SourceType>InternetSite</b:SourceType>
+    <b:Guid>{18934148-4156-4D66-A24F-CAC72DC45C44}</b:Guid>
+    <b:Title>XSD</b:Title>
+    <b:ProductionCompany>microsoft</b:ProductionCompany>
+    <b:URL>https://learn.microsoft.com/en-us/previous-versions/windows/desktop/ms764635(v=vs.85)</b:URL>
+    <b:RefOrder>9</b:RefOrder>
+  </b:Source>
+  <b:Source>
+    <b:Tag>XSDSH</b:Tag>
+    <b:SourceType>InternetSite</b:SourceType>
+    <b:Guid>{2C2872A9-CEB6-412C-805B-38651B9236B9}</b:Guid>
+    <b:Title>XSD Schema</b:Title>
+    <b:ProductionCompany>w3schools</b:ProductionCompany>
+    <b:URL>https://www.w3schools.com/xml/schema_intro.asp</b:URL>
+    <b:RefOrder>10</b:RefOrder>
+  </b:Source>
+</b:Sources>
 </file>
 
 <file path=customXml/itemProps1.xml><?xml version="1.0" encoding="utf-8"?>
-<ds:datastoreItem xmlns:ds="http://schemas.openxmlformats.org/officeDocument/2006/customXml" ds:itemID="{F164B77B-47D1-4DE0-9847-22234CB2A5E2}">
+<ds:datastoreItem xmlns:ds="http://schemas.openxmlformats.org/officeDocument/2006/customXml" ds:itemID="{C727E9A7-08A3-4038-B519-0DA387B10210}">
   <ds:schemaRefs>
     <ds:schemaRef ds:uri="http://schemas.openxmlformats.org/officeDocument/2006/bibliography"/>
   </ds:schemaRefs>

</xml_diff>